<commit_message>
Bolding and Links and removed TA from Exp
</commit_message>
<xml_diff>
--- a/ResumeWord/Pranav_Goyanka_Resume MASTER.docx
+++ b/ResumeWord/Pranav_Goyanka_Resume MASTER.docx
@@ -91,9 +91,11 @@
         </w:pBdr>
         <w:rPr>
           <w:rFonts w:ascii="Garamond" w:hAnsi="Garamond"/>
+          <w:b/>
+          <w:bCs/>
           <w:color w:val="auto"/>
-          <w:sz w:val="11"/>
-          <w:szCs w:val="11"/>
+          <w:sz w:val="8"/>
+          <w:szCs w:val="8"/>
         </w:rPr>
       </w:pPr>
     </w:p>
@@ -151,8 +153,8 @@
           <w:b/>
           <w:bCs/>
           <w:color w:val="auto"/>
-          <w:sz w:val="11"/>
-          <w:szCs w:val="11"/>
+          <w:sz w:val="8"/>
+          <w:szCs w:val="8"/>
         </w:rPr>
       </w:pPr>
     </w:p>
@@ -260,45 +262,59 @@
     </w:p>
     <w:p>
       <w:pPr>
+        <w:pStyle w:val="Default"/>
+        <w:rPr>
+          <w:rFonts w:ascii="Garamond" w:hAnsi="Garamond"/>
+          <w:bCs/>
+          <w:color w:val="auto"/>
+          <w:sz w:val="22"/>
+          <w:szCs w:val="22"/>
+        </w:rPr>
+      </w:pPr>
+      <w:r>
+        <w:rPr>
+          <w:rFonts w:ascii="Garamond" w:hAnsi="Garamond"/>
+          <w:b/>
+          <w:color w:val="auto"/>
+          <w:sz w:val="22"/>
+          <w:szCs w:val="22"/>
+        </w:rPr>
+        <w:t>Graduate Teaching Assistant</w:t>
+      </w:r>
+      <w:r>
+        <w:rPr>
+          <w:rFonts w:ascii="Garamond" w:hAnsi="Garamond"/>
+          <w:bCs/>
+          <w:color w:val="auto"/>
+          <w:sz w:val="22"/>
+          <w:szCs w:val="22"/>
+        </w:rPr>
+        <w:t xml:space="preserve"> </w:t>
+      </w:r>
+      <w:r>
+        <w:rPr>
+          <w:rFonts w:ascii="Garamond" w:hAnsi="Garamond"/>
+          <w:bCs/>
+          <w:color w:val="auto"/>
+          <w:sz w:val="22"/>
+          <w:szCs w:val="22"/>
+        </w:rPr>
+        <w:t>for CS651 and CS350 (in Go)</w:t>
+      </w:r>
+    </w:p>
+    <w:p>
+      <w:pPr>
         <w:tabs>
           <w:tab w:val="left" w:pos="1134"/>
           <w:tab w:val="right" w:pos="10773"/>
         </w:tabs>
         <w:rPr>
-          <w:rFonts w:ascii="Garamond" w:hAnsi="Garamond"/>
-          <w:b/>
-          <w:sz w:val="22"/>
-          <w:szCs w:val="22"/>
-        </w:rPr>
-      </w:pPr>
-      <w:r>
-        <w:rPr>
           <w:rFonts w:ascii="Garamond" w:hAnsi="Garamond" w:cs="Arial"/>
           <w:b/>
-          <w:sz w:val="22"/>
-          <w:szCs w:val="22"/>
-        </w:rPr>
-        <w:t>Thapar University</w:t>
-      </w:r>
-      <w:r>
-        <w:rPr>
-          <w:rFonts w:ascii="Garamond" w:hAnsi="Garamond"/>
-          <w:b/>
-          <w:smallCaps/>
-          <w:sz w:val="22"/>
-          <w:szCs w:val="22"/>
-        </w:rPr>
-        <w:tab/>
-      </w:r>
-      <w:r>
-        <w:rPr>
-          <w:rFonts w:ascii="Garamond" w:hAnsi="Garamond" w:cs="Arial"/>
-          <w:b/>
-          <w:sz w:val="22"/>
-          <w:szCs w:val="22"/>
-        </w:rPr>
-        <w:t>Jun 2021</w:t>
-      </w:r>
+          <w:sz w:val="8"/>
+          <w:szCs w:val="8"/>
+        </w:rPr>
+      </w:pPr>
     </w:p>
     <w:p>
       <w:pPr>
@@ -308,6 +324,48 @@
         </w:tabs>
         <w:rPr>
           <w:rFonts w:ascii="Garamond" w:hAnsi="Garamond"/>
+          <w:b/>
+          <w:sz w:val="22"/>
+          <w:szCs w:val="22"/>
+        </w:rPr>
+      </w:pPr>
+      <w:r>
+        <w:rPr>
+          <w:rFonts w:ascii="Garamond" w:hAnsi="Garamond" w:cs="Arial"/>
+          <w:b/>
+          <w:sz w:val="22"/>
+          <w:szCs w:val="22"/>
+        </w:rPr>
+        <w:t>Thapar University</w:t>
+      </w:r>
+      <w:r>
+        <w:rPr>
+          <w:rFonts w:ascii="Garamond" w:hAnsi="Garamond"/>
+          <w:b/>
+          <w:smallCaps/>
+          <w:sz w:val="22"/>
+          <w:szCs w:val="22"/>
+        </w:rPr>
+        <w:tab/>
+      </w:r>
+      <w:r>
+        <w:rPr>
+          <w:rFonts w:ascii="Garamond" w:hAnsi="Garamond" w:cs="Arial"/>
+          <w:b/>
+          <w:sz w:val="22"/>
+          <w:szCs w:val="22"/>
+        </w:rPr>
+        <w:t>Jun 2021</w:t>
+      </w:r>
+    </w:p>
+    <w:p>
+      <w:pPr>
+        <w:tabs>
+          <w:tab w:val="left" w:pos="1134"/>
+          <w:tab w:val="right" w:pos="10773"/>
+        </w:tabs>
+        <w:rPr>
+          <w:rFonts w:ascii="Garamond" w:hAnsi="Garamond"/>
           <w:sz w:val="22"/>
           <w:szCs w:val="22"/>
         </w:rPr>
@@ -412,8 +470,8 @@
         <w:rPr>
           <w:rFonts w:ascii="Garamond" w:hAnsi="Garamond"/>
           <w:b/>
-          <w:sz w:val="11"/>
-          <w:szCs w:val="11"/>
+          <w:sz w:val="8"/>
+          <w:szCs w:val="8"/>
           <w:lang w:val="en-GB"/>
         </w:rPr>
       </w:pPr>
@@ -586,7 +644,34 @@
           <w:sz w:val="22"/>
           <w:szCs w:val="22"/>
         </w:rPr>
-        <w:t>____</w:t>
+        <w:t>Event Driven Architecture,</w:t>
+      </w:r>
+      <w:r>
+        <w:rPr>
+          <w:rFonts w:ascii="Garamond" w:hAnsi="Garamond"/>
+          <w:sz w:val="22"/>
+          <w:szCs w:val="22"/>
+        </w:rPr>
+        <w:t xml:space="preserve"> System Design</w:t>
+      </w:r>
+      <w:r>
+        <w:rPr>
+          <w:rFonts w:ascii="Garamond" w:hAnsi="Garamond"/>
+          <w:sz w:val="22"/>
+          <w:szCs w:val="22"/>
+        </w:rPr>
+        <w:t>,</w:t>
+      </w:r>
+      <w:r>
+        <w:t xml:space="preserve"> </w:t>
+      </w:r>
+      <w:r>
+        <w:rPr>
+          <w:rFonts w:ascii="Garamond" w:hAnsi="Garamond"/>
+          <w:sz w:val="22"/>
+          <w:szCs w:val="22"/>
+        </w:rPr>
+        <w:t>Object Oriented Programming, Agile Development, Scrum</w:t>
       </w:r>
     </w:p>
     <w:p>
@@ -635,14 +720,13 @@
     <w:p>
       <w:pPr>
         <w:pStyle w:val="Default"/>
-        <w:rPr>
-          <w:rFonts w:ascii="Garamond" w:hAnsi="Garamond"/>
-          <w:b/>
-          <w:bCs/>
-          <w:color w:val="auto"/>
-          <w:sz w:val="11"/>
-          <w:szCs w:val="11"/>
-          <w:u w:val="single"/>
+        <w:ind w:left="284"/>
+        <w:rPr>
+          <w:rFonts w:ascii="Garamond" w:hAnsi="Garamond"/>
+          <w:bCs/>
+          <w:sz w:val="8"/>
+          <w:szCs w:val="8"/>
+          <w:lang w:val="en-GB"/>
         </w:rPr>
       </w:pPr>
     </w:p>
@@ -666,7 +750,17 @@
           <w:sz w:val="22"/>
           <w:szCs w:val="22"/>
         </w:rPr>
-        <w:t xml:space="preserve">Graduate </w:t>
+        <w:t>Software Development Engineer</w:t>
+      </w:r>
+      <w:r>
+        <w:rPr>
+          <w:rFonts w:ascii="Garamond" w:hAnsi="Garamond"/>
+          <w:b/>
+          <w:smallCaps/>
+          <w:sz w:val="22"/>
+          <w:szCs w:val="22"/>
+        </w:rPr>
+        <w:tab/>
       </w:r>
       <w:r>
         <w:rPr>
@@ -675,26 +769,7 @@
           <w:sz w:val="22"/>
           <w:szCs w:val="22"/>
         </w:rPr>
-        <w:t>Teaching Assistant and Course Designer</w:t>
-      </w:r>
-      <w:r>
-        <w:rPr>
-          <w:rFonts w:ascii="Garamond" w:hAnsi="Garamond"/>
-          <w:b/>
-          <w:smallCaps/>
-          <w:sz w:val="22"/>
-          <w:szCs w:val="22"/>
-        </w:rPr>
-        <w:tab/>
-      </w:r>
-      <w:r>
-        <w:rPr>
-          <w:rFonts w:ascii="Garamond" w:hAnsi="Garamond" w:cs="Arial"/>
-          <w:b/>
-          <w:sz w:val="22"/>
-          <w:szCs w:val="22"/>
-        </w:rPr>
-        <w:t>Jan 2024 – Present</w:t>
+        <w:t>Oct 2022 – Jul 2023</w:t>
       </w:r>
     </w:p>
     <w:p>
@@ -715,7 +790,7 @@
           <w:sz w:val="22"/>
           <w:szCs w:val="22"/>
         </w:rPr>
-        <w:t>Boston University</w:t>
+        <w:t>Mobile Premier League</w:t>
       </w:r>
       <w:r>
         <w:rPr>
@@ -732,7 +807,665 @@
           <w:sz w:val="22"/>
           <w:szCs w:val="22"/>
         </w:rPr>
-        <w:t>Boston, MA</w:t>
+        <w:t>Bangalore, India</w:t>
+      </w:r>
+    </w:p>
+    <w:p>
+      <w:pPr>
+        <w:pStyle w:val="Default"/>
+        <w:numPr>
+          <w:ilvl w:val="0"/>
+          <w:numId w:val="20"/>
+        </w:numPr>
+        <w:rPr>
+          <w:rFonts w:ascii="Garamond" w:hAnsi="Garamond"/>
+          <w:bCs/>
+          <w:sz w:val="22"/>
+          <w:szCs w:val="22"/>
+        </w:rPr>
+      </w:pPr>
+      <w:bookmarkStart w:id="0" w:name="OLE_LINK8"/>
+      <w:bookmarkStart w:id="1" w:name="OLE_LINK9"/>
+      <w:r>
+        <w:rPr>
+          <w:rFonts w:ascii="Garamond" w:hAnsi="Garamond"/>
+          <w:bCs/>
+          <w:sz w:val="22"/>
+          <w:szCs w:val="22"/>
+        </w:rPr>
+        <w:t xml:space="preserve">Achieved a </w:t>
+      </w:r>
+      <w:r>
+        <w:rPr>
+          <w:rFonts w:ascii="Garamond" w:hAnsi="Garamond"/>
+          <w:b/>
+          <w:sz w:val="22"/>
+          <w:szCs w:val="22"/>
+        </w:rPr>
+        <w:t>40% reduction</w:t>
+      </w:r>
+      <w:r>
+        <w:rPr>
+          <w:rFonts w:ascii="Garamond" w:hAnsi="Garamond"/>
+          <w:b/>
+          <w:sz w:val="22"/>
+          <w:szCs w:val="22"/>
+        </w:rPr>
+        <w:t xml:space="preserve"> in infrastructure costs </w:t>
+      </w:r>
+      <w:r>
+        <w:rPr>
+          <w:rFonts w:ascii="Garamond" w:hAnsi="Garamond"/>
+          <w:bCs/>
+          <w:sz w:val="22"/>
+          <w:szCs w:val="22"/>
+        </w:rPr>
+        <w:t xml:space="preserve">and utilization by implementing a </w:t>
+      </w:r>
+      <w:r>
+        <w:rPr>
+          <w:rFonts w:ascii="Garamond" w:hAnsi="Garamond"/>
+          <w:bCs/>
+          <w:sz w:val="22"/>
+          <w:szCs w:val="22"/>
+        </w:rPr>
+        <w:t>library for metrics collection and auto-scaling using OpenTelemetry</w:t>
+      </w:r>
+      <w:r>
+        <w:rPr>
+          <w:rFonts w:ascii="Garamond" w:hAnsi="Garamond"/>
+          <w:bCs/>
+          <w:sz w:val="22"/>
+          <w:szCs w:val="22"/>
+        </w:rPr>
+        <w:t>, enabling graceful node shutdowns and adoption multiple cross-functional teams.</w:t>
+      </w:r>
+    </w:p>
+    <w:bookmarkEnd w:id="0"/>
+    <w:bookmarkEnd w:id="1"/>
+    <w:p>
+      <w:pPr>
+        <w:pStyle w:val="Default"/>
+        <w:numPr>
+          <w:ilvl w:val="0"/>
+          <w:numId w:val="20"/>
+        </w:numPr>
+        <w:rPr>
+          <w:rFonts w:ascii="Garamond" w:hAnsi="Garamond"/>
+          <w:bCs/>
+          <w:sz w:val="22"/>
+          <w:szCs w:val="22"/>
+        </w:rPr>
+      </w:pPr>
+      <w:r>
+        <w:rPr>
+          <w:rFonts w:ascii="Garamond" w:hAnsi="Garamond"/>
+          <w:b/>
+          <w:sz w:val="22"/>
+          <w:szCs w:val="22"/>
+        </w:rPr>
+        <w:t>Boosted user engagement and retention by 70%</w:t>
+      </w:r>
+      <w:r>
+        <w:rPr>
+          <w:rFonts w:ascii="Garamond" w:hAnsi="Garamond"/>
+          <w:bCs/>
+          <w:sz w:val="22"/>
+          <w:szCs w:val="22"/>
+        </w:rPr>
+        <w:t xml:space="preserve"> by expanding matchmaking systems with cross-country support, enabling seamless interactions across international user bases.</w:t>
+      </w:r>
+    </w:p>
+    <w:p>
+      <w:pPr>
+        <w:pStyle w:val="Default"/>
+        <w:numPr>
+          <w:ilvl w:val="0"/>
+          <w:numId w:val="20"/>
+        </w:numPr>
+        <w:rPr>
+          <w:rFonts w:ascii="Garamond" w:hAnsi="Garamond"/>
+          <w:bCs/>
+          <w:sz w:val="22"/>
+          <w:szCs w:val="22"/>
+        </w:rPr>
+      </w:pPr>
+      <w:r>
+        <w:rPr>
+          <w:rFonts w:ascii="Garamond" w:hAnsi="Garamond"/>
+          <w:bCs/>
+          <w:sz w:val="22"/>
+          <w:szCs w:val="22"/>
+        </w:rPr>
+        <w:t xml:space="preserve">Enabled faster development and reduced bugs by </w:t>
+      </w:r>
+      <w:r>
+        <w:rPr>
+          <w:rFonts w:ascii="Garamond" w:hAnsi="Garamond"/>
+          <w:b/>
+          <w:sz w:val="22"/>
+          <w:szCs w:val="22"/>
+        </w:rPr>
+        <w:t>engineering backend systems and libraries</w:t>
+      </w:r>
+      <w:r>
+        <w:rPr>
+          <w:rFonts w:ascii="Garamond" w:hAnsi="Garamond"/>
+          <w:bCs/>
+          <w:sz w:val="22"/>
+          <w:szCs w:val="22"/>
+        </w:rPr>
+        <w:t xml:space="preserve"> with extensive end-to-end testing for </w:t>
+      </w:r>
+      <w:r>
+        <w:rPr>
+          <w:rFonts w:ascii="Garamond" w:hAnsi="Garamond"/>
+          <w:b/>
+          <w:sz w:val="22"/>
+          <w:szCs w:val="22"/>
+        </w:rPr>
+        <w:t>Node.js microservice</w:t>
+      </w:r>
+      <w:r>
+        <w:rPr>
+          <w:rFonts w:ascii="Garamond" w:hAnsi="Garamond"/>
+          <w:bCs/>
+          <w:sz w:val="22"/>
+          <w:szCs w:val="22"/>
+        </w:rPr>
+        <w:t xml:space="preserve"> based server-authoritative games, eliminating boilerplate code across 7 games.</w:t>
+      </w:r>
+    </w:p>
+    <w:p>
+      <w:pPr>
+        <w:pStyle w:val="Default"/>
+        <w:rPr>
+          <w:rFonts w:ascii="Garamond" w:hAnsi="Garamond"/>
+          <w:bCs/>
+          <w:color w:val="auto"/>
+          <w:sz w:val="8"/>
+          <w:szCs w:val="8"/>
+        </w:rPr>
+      </w:pPr>
+    </w:p>
+    <w:p>
+      <w:pPr>
+        <w:tabs>
+          <w:tab w:val="left" w:pos="1134"/>
+          <w:tab w:val="right" w:pos="10773"/>
+        </w:tabs>
+        <w:rPr>
+          <w:rFonts w:ascii="Garamond" w:hAnsi="Garamond"/>
+          <w:b/>
+          <w:sz w:val="22"/>
+          <w:szCs w:val="22"/>
+        </w:rPr>
+      </w:pPr>
+      <w:r>
+        <w:rPr>
+          <w:rFonts w:ascii="Garamond" w:hAnsi="Garamond" w:cs="Arial"/>
+          <w:b/>
+          <w:sz w:val="22"/>
+          <w:szCs w:val="22"/>
+        </w:rPr>
+        <w:t>Software Development Engineer</w:t>
+      </w:r>
+      <w:r>
+        <w:rPr>
+          <w:rFonts w:ascii="Garamond" w:hAnsi="Garamond"/>
+          <w:b/>
+          <w:smallCaps/>
+          <w:sz w:val="22"/>
+          <w:szCs w:val="22"/>
+        </w:rPr>
+        <w:tab/>
+      </w:r>
+      <w:r>
+        <w:rPr>
+          <w:rFonts w:ascii="Garamond" w:hAnsi="Garamond" w:cs="Arial"/>
+          <w:b/>
+          <w:sz w:val="22"/>
+          <w:szCs w:val="22"/>
+        </w:rPr>
+        <w:t>Jan 2021 – Oct 2022</w:t>
+      </w:r>
+    </w:p>
+    <w:p>
+      <w:pPr>
+        <w:tabs>
+          <w:tab w:val="left" w:pos="1134"/>
+          <w:tab w:val="right" w:pos="10773"/>
+        </w:tabs>
+        <w:rPr>
+          <w:rFonts w:ascii="Garamond" w:hAnsi="Garamond"/>
+          <w:sz w:val="22"/>
+          <w:szCs w:val="22"/>
+        </w:rPr>
+      </w:pPr>
+      <w:r>
+        <w:rPr>
+          <w:rFonts w:ascii="Garamond" w:hAnsi="Garamond" w:cs="Arial"/>
+          <w:sz w:val="22"/>
+          <w:szCs w:val="22"/>
+        </w:rPr>
+        <w:t>Amadeus Software Labs</w:t>
+      </w:r>
+      <w:r>
+        <w:rPr>
+          <w:rFonts w:ascii="Garamond" w:hAnsi="Garamond"/>
+          <w:smallCaps/>
+          <w:sz w:val="22"/>
+          <w:szCs w:val="22"/>
+        </w:rPr>
+        <w:tab/>
+      </w:r>
+      <w:r>
+        <w:rPr>
+          <w:rFonts w:ascii="Garamond" w:hAnsi="Garamond" w:cs="Arial"/>
+          <w:sz w:val="22"/>
+          <w:szCs w:val="22"/>
+        </w:rPr>
+        <w:t>Bangalore, India</w:t>
+      </w:r>
+    </w:p>
+    <w:p>
+      <w:pPr>
+        <w:pStyle w:val="Default"/>
+        <w:numPr>
+          <w:ilvl w:val="0"/>
+          <w:numId w:val="20"/>
+        </w:numPr>
+        <w:rPr>
+          <w:rFonts w:ascii="Garamond" w:hAnsi="Garamond"/>
+          <w:bCs/>
+          <w:sz w:val="22"/>
+          <w:szCs w:val="22"/>
+        </w:rPr>
+      </w:pPr>
+      <w:r>
+        <w:rPr>
+          <w:rFonts w:ascii="Garamond" w:hAnsi="Garamond"/>
+          <w:b/>
+          <w:sz w:val="22"/>
+          <w:szCs w:val="22"/>
+        </w:rPr>
+        <w:t>Reduced chatbot</w:t>
+      </w:r>
+      <w:r>
+        <w:rPr>
+          <w:rFonts w:ascii="Garamond" w:hAnsi="Garamond"/>
+          <w:bCs/>
+          <w:sz w:val="22"/>
+          <w:szCs w:val="22"/>
+        </w:rPr>
+        <w:t xml:space="preserve"> </w:t>
+      </w:r>
+      <w:r>
+        <w:rPr>
+          <w:rFonts w:ascii="Garamond" w:hAnsi="Garamond"/>
+          <w:b/>
+          <w:sz w:val="22"/>
+          <w:szCs w:val="22"/>
+        </w:rPr>
+        <w:t>development</w:t>
+      </w:r>
+      <w:r>
+        <w:rPr>
+          <w:rFonts w:ascii="Garamond" w:hAnsi="Garamond"/>
+          <w:bCs/>
+          <w:sz w:val="22"/>
+          <w:szCs w:val="22"/>
+        </w:rPr>
+        <w:t xml:space="preserve"> </w:t>
+      </w:r>
+      <w:r>
+        <w:rPr>
+          <w:rFonts w:ascii="Garamond" w:hAnsi="Garamond"/>
+          <w:b/>
+          <w:sz w:val="22"/>
+          <w:szCs w:val="22"/>
+        </w:rPr>
+        <w:t>effort</w:t>
+      </w:r>
+      <w:r>
+        <w:rPr>
+          <w:rFonts w:ascii="Garamond" w:hAnsi="Garamond"/>
+          <w:bCs/>
+          <w:sz w:val="22"/>
+          <w:szCs w:val="22"/>
+        </w:rPr>
+        <w:t xml:space="preserve"> </w:t>
+      </w:r>
+      <w:r>
+        <w:rPr>
+          <w:rFonts w:ascii="Garamond" w:hAnsi="Garamond"/>
+          <w:b/>
+          <w:sz w:val="22"/>
+          <w:szCs w:val="22"/>
+        </w:rPr>
+        <w:t>by over 50%,</w:t>
+      </w:r>
+      <w:r>
+        <w:rPr>
+          <w:rFonts w:ascii="Garamond" w:hAnsi="Garamond"/>
+          <w:bCs/>
+          <w:sz w:val="22"/>
+          <w:szCs w:val="22"/>
+        </w:rPr>
+        <w:t xml:space="preserve"> by accelerating bootstrapping time, by creating ‘Chatbot as a Service’, a </w:t>
+      </w:r>
+      <w:r>
+        <w:rPr>
+          <w:rFonts w:ascii="Garamond" w:hAnsi="Garamond"/>
+          <w:bCs/>
+          <w:sz w:val="22"/>
+          <w:szCs w:val="22"/>
+        </w:rPr>
+        <w:t>modular Java framework</w:t>
+      </w:r>
+      <w:r>
+        <w:rPr>
+          <w:rFonts w:ascii="Garamond" w:hAnsi="Garamond"/>
+          <w:bCs/>
+          <w:sz w:val="22"/>
+          <w:szCs w:val="22"/>
+        </w:rPr>
+        <w:t xml:space="preserve"> </w:t>
+      </w:r>
+      <w:r>
+        <w:rPr>
+          <w:rFonts w:ascii="Garamond" w:hAnsi="Garamond"/>
+          <w:bCs/>
+          <w:sz w:val="22"/>
+          <w:szCs w:val="22"/>
+        </w:rPr>
+        <w:t xml:space="preserve">using </w:t>
+      </w:r>
+      <w:r>
+        <w:rPr>
+          <w:rFonts w:ascii="Garamond" w:hAnsi="Garamond"/>
+          <w:bCs/>
+          <w:sz w:val="22"/>
+          <w:szCs w:val="22"/>
+        </w:rPr>
+        <w:t>Spring Boot for NLP APIs and database APIs</w:t>
+      </w:r>
+      <w:r>
+        <w:rPr>
+          <w:rFonts w:ascii="Garamond" w:hAnsi="Garamond"/>
+          <w:b/>
+          <w:sz w:val="22"/>
+          <w:szCs w:val="22"/>
+        </w:rPr>
+        <w:t xml:space="preserve"> </w:t>
+      </w:r>
+      <w:r>
+        <w:rPr>
+          <w:rFonts w:ascii="Garamond" w:hAnsi="Garamond"/>
+          <w:bCs/>
+          <w:sz w:val="22"/>
+          <w:szCs w:val="22"/>
+        </w:rPr>
+        <w:t>used by over 5 teams.</w:t>
+      </w:r>
+    </w:p>
+    <w:p>
+      <w:pPr>
+        <w:pStyle w:val="Default"/>
+        <w:numPr>
+          <w:ilvl w:val="0"/>
+          <w:numId w:val="20"/>
+        </w:numPr>
+        <w:rPr>
+          <w:rFonts w:ascii="Garamond" w:hAnsi="Garamond"/>
+          <w:bCs/>
+          <w:sz w:val="22"/>
+          <w:szCs w:val="22"/>
+        </w:rPr>
+      </w:pPr>
+      <w:r>
+        <w:rPr>
+          <w:rFonts w:ascii="Garamond" w:hAnsi="Garamond"/>
+          <w:b/>
+          <w:sz w:val="22"/>
+          <w:szCs w:val="22"/>
+        </w:rPr>
+        <w:t>Reduced incidents by 40%</w:t>
+      </w:r>
+      <w:r>
+        <w:rPr>
+          <w:rFonts w:ascii="Garamond" w:hAnsi="Garamond"/>
+          <w:bCs/>
+          <w:sz w:val="22"/>
+          <w:szCs w:val="22"/>
+        </w:rPr>
+        <w:t xml:space="preserve"> by enhancing the stability, recovery mechanisms and </w:t>
+      </w:r>
+      <w:r>
+        <w:rPr>
+          <w:rFonts w:ascii="Garamond" w:hAnsi="Garamond"/>
+          <w:b/>
+          <w:sz w:val="22"/>
+          <w:szCs w:val="22"/>
+        </w:rPr>
+        <w:t>regression tests</w:t>
+      </w:r>
+      <w:r>
+        <w:rPr>
+          <w:rFonts w:ascii="Garamond" w:hAnsi="Garamond"/>
+          <w:bCs/>
+          <w:sz w:val="22"/>
+          <w:szCs w:val="22"/>
+        </w:rPr>
+        <w:t xml:space="preserve"> of the </w:t>
+      </w:r>
+      <w:r>
+        <w:rPr>
+          <w:rFonts w:ascii="Garamond" w:hAnsi="Garamond"/>
+          <w:b/>
+          <w:sz w:val="22"/>
+          <w:szCs w:val="22"/>
+        </w:rPr>
+        <w:t>C++ based</w:t>
+      </w:r>
+      <w:r>
+        <w:rPr>
+          <w:rFonts w:ascii="Garamond" w:hAnsi="Garamond"/>
+          <w:bCs/>
+          <w:sz w:val="22"/>
+          <w:szCs w:val="22"/>
+        </w:rPr>
+        <w:t xml:space="preserve"> </w:t>
+      </w:r>
+      <w:r>
+        <w:rPr>
+          <w:rFonts w:ascii="Garamond" w:hAnsi="Garamond"/>
+          <w:b/>
+          <w:sz w:val="22"/>
+          <w:szCs w:val="22"/>
+        </w:rPr>
+        <w:t>backend</w:t>
+      </w:r>
+      <w:r>
+        <w:rPr>
+          <w:rFonts w:ascii="Garamond" w:hAnsi="Garamond"/>
+          <w:bCs/>
+          <w:sz w:val="22"/>
+          <w:szCs w:val="22"/>
+        </w:rPr>
+        <w:t xml:space="preserve"> – the </w:t>
+      </w:r>
+      <w:r>
+        <w:rPr>
+          <w:rFonts w:ascii="Garamond" w:hAnsi="Garamond"/>
+          <w:bCs/>
+          <w:sz w:val="22"/>
+          <w:szCs w:val="22"/>
+        </w:rPr>
+        <w:t xml:space="preserve">Back Office tool, to </w:t>
+      </w:r>
+      <w:r>
+        <w:rPr>
+          <w:rFonts w:ascii="Garamond" w:hAnsi="Garamond"/>
+          <w:bCs/>
+          <w:sz w:val="22"/>
+          <w:szCs w:val="22"/>
+        </w:rPr>
+        <w:t xml:space="preserve">comply with </w:t>
+      </w:r>
+      <w:r>
+        <w:rPr>
+          <w:rFonts w:ascii="Garamond" w:hAnsi="Garamond"/>
+          <w:bCs/>
+          <w:sz w:val="22"/>
+          <w:szCs w:val="22"/>
+        </w:rPr>
+        <w:t>the IATA NDC standards.</w:t>
+      </w:r>
+    </w:p>
+    <w:p>
+      <w:pPr>
+        <w:pStyle w:val="Default"/>
+        <w:ind w:left="284"/>
+        <w:rPr>
+          <w:rFonts w:ascii="Garamond" w:hAnsi="Garamond"/>
+          <w:bCs/>
+          <w:color w:val="auto"/>
+          <w:sz w:val="8"/>
+          <w:szCs w:val="8"/>
+        </w:rPr>
+      </w:pPr>
+    </w:p>
+    <w:p>
+      <w:pPr>
+        <w:pStyle w:val="Default"/>
+        <w:tabs>
+          <w:tab w:val="right" w:pos="10773"/>
+        </w:tabs>
+        <w:rPr>
+          <w:rFonts w:ascii="Garamond" w:hAnsi="Garamond"/>
+          <w:b/>
+          <w:bCs/>
+          <w:sz w:val="22"/>
+          <w:szCs w:val="22"/>
+          <w:lang w:val="en-GB"/>
+        </w:rPr>
+      </w:pPr>
+      <w:hyperlink r:id="rId10" w:history="1">
+        <w:r>
+          <w:rPr>
+            <w:rStyle w:val="Hyperlink"/>
+            <w:rFonts w:ascii="Garamond" w:hAnsi="Garamond"/>
+            <w:b/>
+            <w:bCs/>
+            <w:sz w:val="22"/>
+            <w:szCs w:val="22"/>
+            <w:lang w:val="en-GB"/>
+          </w:rPr>
+          <w:t>Software Developer</w:t>
+        </w:r>
+      </w:hyperlink>
+      <w:r>
+        <w:rPr>
+          <w:rFonts w:ascii="Garamond" w:hAnsi="Garamond"/>
+          <w:b/>
+          <w:bCs/>
+          <w:sz w:val="22"/>
+          <w:szCs w:val="22"/>
+          <w:lang w:val="en-GB"/>
+        </w:rPr>
+        <w:tab/>
+      </w:r>
+      <w:r>
+        <w:rPr>
+          <w:rFonts w:ascii="Garamond" w:hAnsi="Garamond"/>
+          <w:b/>
+          <w:bCs/>
+          <w:sz w:val="22"/>
+          <w:szCs w:val="22"/>
+          <w:lang w:val="en-GB"/>
+        </w:rPr>
+        <w:t xml:space="preserve">Jun </w:t>
+      </w:r>
+      <w:r>
+        <w:rPr>
+          <w:rFonts w:ascii="Garamond" w:hAnsi="Garamond"/>
+          <w:b/>
+          <w:bCs/>
+          <w:sz w:val="22"/>
+          <w:szCs w:val="22"/>
+          <w:lang w:val="en-GB"/>
+        </w:rPr>
+        <w:t>20</w:t>
+      </w:r>
+      <w:r>
+        <w:rPr>
+          <w:rFonts w:ascii="Garamond" w:hAnsi="Garamond"/>
+          <w:b/>
+          <w:bCs/>
+          <w:sz w:val="22"/>
+          <w:szCs w:val="22"/>
+          <w:lang w:val="en-GB"/>
+        </w:rPr>
+        <w:t>20</w:t>
+      </w:r>
+      <w:r>
+        <w:rPr>
+          <w:rFonts w:ascii="Garamond" w:hAnsi="Garamond"/>
+          <w:b/>
+          <w:bCs/>
+          <w:sz w:val="22"/>
+          <w:szCs w:val="22"/>
+          <w:lang w:val="en-GB"/>
+        </w:rPr>
+        <w:t xml:space="preserve"> – </w:t>
+      </w:r>
+      <w:r>
+        <w:rPr>
+          <w:rFonts w:ascii="Garamond" w:hAnsi="Garamond"/>
+          <w:b/>
+          <w:bCs/>
+          <w:sz w:val="22"/>
+          <w:szCs w:val="22"/>
+          <w:lang w:val="en-GB"/>
+        </w:rPr>
+        <w:t>Aug 2020</w:t>
+      </w:r>
+    </w:p>
+    <w:p>
+      <w:pPr>
+        <w:pStyle w:val="Default"/>
+        <w:tabs>
+          <w:tab w:val="right" w:pos="10773"/>
+        </w:tabs>
+        <w:rPr>
+          <w:rFonts w:ascii="Garamond" w:hAnsi="Garamond"/>
+          <w:bCs/>
+          <w:sz w:val="22"/>
+          <w:szCs w:val="22"/>
+          <w:lang w:val="en-GB"/>
+        </w:rPr>
+      </w:pPr>
+      <w:r>
+        <w:rPr>
+          <w:rFonts w:ascii="Garamond" w:hAnsi="Garamond"/>
+          <w:bCs/>
+          <w:sz w:val="22"/>
+          <w:szCs w:val="22"/>
+          <w:lang w:val="en-GB"/>
+        </w:rPr>
+        <w:t>Google Summer of Code</w:t>
+      </w:r>
+      <w:r>
+        <w:rPr>
+          <w:rFonts w:ascii="Garamond" w:hAnsi="Garamond"/>
+          <w:bCs/>
+          <w:sz w:val="22"/>
+          <w:szCs w:val="22"/>
+          <w:lang w:val="en-GB"/>
+        </w:rPr>
+        <w:tab/>
+        <w:t>Remote</w:t>
       </w:r>
     </w:p>
     <w:p>
@@ -748,38 +1481,70 @@
           <w:bCs/>
           <w:sz w:val="22"/>
           <w:szCs w:val="22"/>
-          <w:lang w:val="en-GB"/>
-        </w:rPr>
-      </w:pPr>
-      <w:r>
-        <w:rPr>
-          <w:rFonts w:ascii="Garamond" w:hAnsi="Garamond"/>
-          <w:bCs/>
-          <w:color w:val="auto"/>
-          <w:sz w:val="22"/>
-          <w:szCs w:val="22"/>
-        </w:rPr>
-        <w:t xml:space="preserve">Implemented the OmniPaxos consensus protocol and developed over </w:t>
-      </w:r>
-      <w:r>
-        <w:rPr>
-          <w:rFonts w:ascii="Garamond" w:hAnsi="Garamond"/>
-          <w:b/>
-          <w:color w:val="auto"/>
-          <w:sz w:val="22"/>
-          <w:szCs w:val="22"/>
-        </w:rPr>
-        <w:t>30 unit-tests in Go</w:t>
-      </w:r>
-      <w:r>
-        <w:rPr>
-          <w:rFonts w:ascii="Garamond" w:hAnsi="Garamond"/>
-          <w:bCs/>
-          <w:color w:val="auto"/>
-          <w:sz w:val="22"/>
-          <w:szCs w:val="22"/>
-        </w:rPr>
-        <w:t>.</w:t>
+        </w:rPr>
+      </w:pPr>
+      <w:r>
+        <w:rPr>
+          <w:rFonts w:ascii="Garamond" w:hAnsi="Garamond"/>
+          <w:bCs/>
+          <w:sz w:val="22"/>
+          <w:szCs w:val="22"/>
+        </w:rPr>
+        <w:t xml:space="preserve">Selected for </w:t>
+      </w:r>
+      <w:r>
+        <w:rPr>
+          <w:rFonts w:ascii="Garamond" w:hAnsi="Garamond"/>
+          <w:b/>
+          <w:sz w:val="22"/>
+          <w:szCs w:val="22"/>
+        </w:rPr>
+        <w:t>GSoC</w:t>
+      </w:r>
+      <w:r>
+        <w:rPr>
+          <w:rFonts w:ascii="Garamond" w:hAnsi="Garamond"/>
+          <w:bCs/>
+          <w:sz w:val="22"/>
+          <w:szCs w:val="22"/>
+        </w:rPr>
+        <w:t xml:space="preserve"> as a part of the 18% applicants </w:t>
+      </w:r>
+      <w:r>
+        <w:rPr>
+          <w:rFonts w:ascii="Garamond" w:hAnsi="Garamond"/>
+          <w:bCs/>
+          <w:sz w:val="22"/>
+          <w:szCs w:val="22"/>
+        </w:rPr>
+        <w:t>globally and</w:t>
+      </w:r>
+      <w:r>
+        <w:rPr>
+          <w:rFonts w:ascii="Garamond" w:hAnsi="Garamond"/>
+          <w:bCs/>
+          <w:sz w:val="22"/>
+          <w:szCs w:val="22"/>
+        </w:rPr>
+        <w:t xml:space="preserve"> </w:t>
+      </w:r>
+      <w:r>
+        <w:rPr>
+          <w:rFonts w:ascii="Garamond" w:hAnsi="Garamond"/>
+          <w:b/>
+          <w:sz w:val="22"/>
+          <w:szCs w:val="22"/>
+        </w:rPr>
+        <w:t>contributed to the open-source</w:t>
+      </w:r>
+      <w:r>
+        <w:rPr>
+          <w:rFonts w:ascii="Garamond" w:hAnsi="Garamond"/>
+          <w:bCs/>
+          <w:sz w:val="22"/>
+          <w:szCs w:val="22"/>
+        </w:rPr>
+        <w:t xml:space="preserve"> project ‘Social Street Smart’, aimed at combatting misinformation and fake news.</w:t>
       </w:r>
     </w:p>
     <w:p>
@@ -795,18 +1560,115 @@
           <w:bCs/>
           <w:sz w:val="22"/>
           <w:szCs w:val="22"/>
-          <w:lang w:val="en-GB"/>
-        </w:rPr>
-      </w:pPr>
-      <w:r>
-        <w:rPr>
-          <w:rFonts w:ascii="Garamond" w:hAnsi="Garamond"/>
-          <w:bCs/>
-          <w:color w:val="auto"/>
-          <w:sz w:val="22"/>
-          <w:szCs w:val="22"/>
-        </w:rPr>
-        <w:t>Designed assignments, grading infrastructure, and coursework for writing formal specifications using TLA+.</w:t>
+        </w:rPr>
+      </w:pPr>
+      <w:r>
+        <w:rPr>
+          <w:rFonts w:ascii="Garamond" w:hAnsi="Garamond"/>
+          <w:bCs/>
+          <w:sz w:val="22"/>
+          <w:szCs w:val="22"/>
+        </w:rPr>
+        <w:t xml:space="preserve">Generated and </w:t>
+      </w:r>
+      <w:r>
+        <w:rPr>
+          <w:rFonts w:ascii="Garamond" w:hAnsi="Garamond"/>
+          <w:b/>
+          <w:sz w:val="22"/>
+          <w:szCs w:val="22"/>
+        </w:rPr>
+        <w:t>deployed</w:t>
+      </w:r>
+      <w:r>
+        <w:rPr>
+          <w:rFonts w:ascii="Garamond" w:hAnsi="Garamond"/>
+          <w:bCs/>
+          <w:sz w:val="22"/>
+          <w:szCs w:val="22"/>
+        </w:rPr>
+        <w:t xml:space="preserve"> </w:t>
+      </w:r>
+      <w:r>
+        <w:rPr>
+          <w:rFonts w:ascii="Garamond" w:hAnsi="Garamond"/>
+          <w:bCs/>
+          <w:sz w:val="22"/>
+          <w:szCs w:val="22"/>
+        </w:rPr>
+        <w:t xml:space="preserve">serverless </w:t>
+      </w:r>
+      <w:r>
+        <w:rPr>
+          <w:rFonts w:ascii="Garamond" w:hAnsi="Garamond"/>
+          <w:b/>
+          <w:sz w:val="22"/>
+          <w:szCs w:val="22"/>
+        </w:rPr>
+        <w:t>Machine Learning</w:t>
+      </w:r>
+      <w:r>
+        <w:rPr>
+          <w:rFonts w:ascii="Garamond" w:hAnsi="Garamond"/>
+          <w:bCs/>
+          <w:sz w:val="22"/>
+          <w:szCs w:val="22"/>
+        </w:rPr>
+        <w:t xml:space="preserve"> </w:t>
+      </w:r>
+      <w:r>
+        <w:rPr>
+          <w:rFonts w:ascii="Garamond" w:hAnsi="Garamond"/>
+          <w:b/>
+          <w:sz w:val="22"/>
+          <w:szCs w:val="22"/>
+        </w:rPr>
+        <w:t>models</w:t>
+      </w:r>
+      <w:r>
+        <w:rPr>
+          <w:rFonts w:ascii="Garamond" w:hAnsi="Garamond"/>
+          <w:bCs/>
+          <w:sz w:val="22"/>
+          <w:szCs w:val="22"/>
+        </w:rPr>
+        <w:t xml:space="preserve">, </w:t>
+      </w:r>
+      <w:r>
+        <w:rPr>
+          <w:rFonts w:ascii="Garamond" w:hAnsi="Garamond"/>
+          <w:b/>
+          <w:sz w:val="22"/>
+          <w:szCs w:val="22"/>
+        </w:rPr>
+        <w:t>CI/CD pipelines</w:t>
+      </w:r>
+      <w:r>
+        <w:rPr>
+          <w:rFonts w:ascii="Garamond" w:hAnsi="Garamond"/>
+          <w:bCs/>
+          <w:sz w:val="22"/>
+          <w:szCs w:val="22"/>
+        </w:rPr>
+        <w:t xml:space="preserve">, </w:t>
+      </w:r>
+      <w:r>
+        <w:rPr>
+          <w:rFonts w:ascii="Garamond" w:hAnsi="Garamond"/>
+          <w:b/>
+          <w:sz w:val="22"/>
+          <w:szCs w:val="22"/>
+        </w:rPr>
+        <w:t>and APIs</w:t>
+      </w:r>
+      <w:r>
+        <w:rPr>
+          <w:rFonts w:ascii="Garamond" w:hAnsi="Garamond"/>
+          <w:bCs/>
+          <w:sz w:val="22"/>
+          <w:szCs w:val="22"/>
+        </w:rPr>
+        <w:t xml:space="preserve"> for fake news detection.</w:t>
       </w:r>
     </w:p>
     <w:p>
@@ -822,76 +1684,86 @@
           <w:bCs/>
           <w:sz w:val="22"/>
           <w:szCs w:val="22"/>
-          <w:lang w:val="en-GB"/>
-        </w:rPr>
-      </w:pPr>
-      <w:r>
-        <w:rPr>
-          <w:rFonts w:ascii="Garamond" w:hAnsi="Garamond"/>
-          <w:bCs/>
-          <w:sz w:val="22"/>
-          <w:szCs w:val="22"/>
-          <w:lang w:val="en-GB"/>
-        </w:rPr>
-        <w:t>C</w:t>
-      </w:r>
-      <w:r>
-        <w:rPr>
-          <w:rFonts w:ascii="Garamond" w:hAnsi="Garamond"/>
-          <w:bCs/>
-          <w:sz w:val="22"/>
-          <w:szCs w:val="22"/>
-          <w:lang w:val="en-GB"/>
-        </w:rPr>
-        <w:t>onduct</w:t>
-      </w:r>
-      <w:r>
-        <w:rPr>
-          <w:rFonts w:ascii="Garamond" w:hAnsi="Garamond"/>
-          <w:bCs/>
-          <w:sz w:val="22"/>
-          <w:szCs w:val="22"/>
-          <w:lang w:val="en-GB"/>
-        </w:rPr>
-        <w:t>ed</w:t>
-      </w:r>
-      <w:r>
-        <w:rPr>
-          <w:rFonts w:ascii="Garamond" w:hAnsi="Garamond"/>
-          <w:bCs/>
-          <w:sz w:val="22"/>
-          <w:szCs w:val="22"/>
-          <w:lang w:val="en-GB"/>
-        </w:rPr>
-        <w:t xml:space="preserve"> weekly lab sessions and office hours for the courses CS350 and CS651</w:t>
-      </w:r>
-      <w:r>
-        <w:rPr>
-          <w:rFonts w:ascii="Garamond" w:hAnsi="Garamond"/>
-          <w:bCs/>
-          <w:sz w:val="22"/>
-          <w:szCs w:val="22"/>
-          <w:lang w:val="en-GB"/>
-        </w:rPr>
-        <w:t xml:space="preserve"> taught by </w:t>
-      </w:r>
-      <w:r>
-        <w:rPr>
-          <w:rFonts w:ascii="Garamond" w:hAnsi="Garamond"/>
-          <w:bCs/>
-          <w:sz w:val="22"/>
-          <w:szCs w:val="22"/>
-          <w:lang w:val="en-GB"/>
-        </w:rPr>
-        <w:t>Prof. John Liagouris</w:t>
-      </w:r>
-      <w:r>
-        <w:rPr>
-          <w:rFonts w:ascii="Garamond" w:hAnsi="Garamond"/>
-          <w:bCs/>
-          <w:sz w:val="22"/>
-          <w:szCs w:val="22"/>
-          <w:lang w:val="en-GB"/>
+        </w:rPr>
+      </w:pPr>
+      <w:r>
+        <w:rPr>
+          <w:rFonts w:ascii="Garamond" w:hAnsi="Garamond"/>
+          <w:b/>
+          <w:sz w:val="22"/>
+          <w:szCs w:val="22"/>
+        </w:rPr>
+        <w:t>Reduced model size by 85%</w:t>
+      </w:r>
+      <w:r>
+        <w:rPr>
+          <w:rFonts w:ascii="Garamond" w:hAnsi="Garamond"/>
+          <w:bCs/>
+          <w:sz w:val="22"/>
+          <w:szCs w:val="22"/>
+        </w:rPr>
+        <w:t xml:space="preserve"> by</w:t>
+      </w:r>
+      <w:r>
+        <w:rPr>
+          <w:rFonts w:ascii="Garamond" w:hAnsi="Garamond"/>
+          <w:bCs/>
+          <w:sz w:val="22"/>
+          <w:szCs w:val="22"/>
+        </w:rPr>
+        <w:t xml:space="preserve"> migrating</w:t>
+      </w:r>
+      <w:r>
+        <w:rPr>
+          <w:rFonts w:ascii="Garamond" w:hAnsi="Garamond"/>
+          <w:bCs/>
+          <w:sz w:val="22"/>
+          <w:szCs w:val="22"/>
+        </w:rPr>
+        <w:t xml:space="preserve"> TensorFlow </w:t>
+      </w:r>
+      <w:r>
+        <w:rPr>
+          <w:rFonts w:ascii="Garamond" w:hAnsi="Garamond"/>
+          <w:bCs/>
+          <w:sz w:val="22"/>
+          <w:szCs w:val="22"/>
+        </w:rPr>
+        <w:t xml:space="preserve">machine learning </w:t>
+      </w:r>
+      <w:r>
+        <w:rPr>
+          <w:rFonts w:ascii="Garamond" w:hAnsi="Garamond"/>
+          <w:bCs/>
+          <w:sz w:val="22"/>
+          <w:szCs w:val="22"/>
+        </w:rPr>
+        <w:t>models to TFLite</w:t>
+      </w:r>
+      <w:r>
+        <w:rPr>
+          <w:rFonts w:ascii="Garamond" w:hAnsi="Garamond"/>
+          <w:bCs/>
+          <w:sz w:val="22"/>
+          <w:szCs w:val="22"/>
+        </w:rPr>
+        <w:t xml:space="preserve">; hosted them on </w:t>
+      </w:r>
+      <w:r>
+        <w:rPr>
+          <w:rFonts w:ascii="Garamond" w:hAnsi="Garamond"/>
+          <w:b/>
+          <w:sz w:val="22"/>
+          <w:szCs w:val="22"/>
+        </w:rPr>
+        <w:t>AWS Lambda</w:t>
+      </w:r>
+      <w:r>
+        <w:rPr>
+          <w:rFonts w:ascii="Garamond" w:hAnsi="Garamond"/>
+          <w:bCs/>
+          <w:sz w:val="22"/>
+          <w:szCs w:val="22"/>
         </w:rPr>
         <w:t>.</w:t>
       </w:r>
@@ -905,615 +1777,33 @@
           <w:bCs/>
           <w:sz w:val="8"/>
           <w:szCs w:val="8"/>
-          <w:lang w:val="en-GB"/>
         </w:rPr>
       </w:pPr>
     </w:p>
     <w:p>
       <w:pPr>
-        <w:tabs>
-          <w:tab w:val="left" w:pos="1134"/>
-          <w:tab w:val="right" w:pos="10773"/>
-        </w:tabs>
-        <w:rPr>
-          <w:rFonts w:ascii="Garamond" w:hAnsi="Garamond"/>
-          <w:b/>
-          <w:sz w:val="22"/>
-          <w:szCs w:val="22"/>
-        </w:rPr>
-      </w:pPr>
-      <w:r>
-        <w:rPr>
-          <w:rFonts w:ascii="Garamond" w:hAnsi="Garamond" w:cs="Arial"/>
-          <w:b/>
-          <w:sz w:val="22"/>
-          <w:szCs w:val="22"/>
-        </w:rPr>
-        <w:t>Software Development Engineer</w:t>
-      </w:r>
-      <w:r>
-        <w:rPr>
-          <w:rFonts w:ascii="Garamond" w:hAnsi="Garamond"/>
-          <w:b/>
-          <w:smallCaps/>
-          <w:sz w:val="22"/>
-          <w:szCs w:val="22"/>
-        </w:rPr>
-        <w:tab/>
-      </w:r>
-      <w:r>
-        <w:rPr>
-          <w:rFonts w:ascii="Garamond" w:hAnsi="Garamond" w:cs="Arial"/>
-          <w:b/>
-          <w:sz w:val="22"/>
-          <w:szCs w:val="22"/>
-        </w:rPr>
-        <w:t>Oct 2022 – Jul 2023</w:t>
-      </w:r>
-    </w:p>
-    <w:p>
-      <w:pPr>
-        <w:tabs>
-          <w:tab w:val="left" w:pos="1134"/>
-          <w:tab w:val="right" w:pos="10773"/>
-        </w:tabs>
-        <w:rPr>
-          <w:rFonts w:ascii="Garamond" w:hAnsi="Garamond"/>
-          <w:sz w:val="22"/>
-          <w:szCs w:val="22"/>
-        </w:rPr>
-      </w:pPr>
-      <w:r>
-        <w:rPr>
-          <w:rFonts w:ascii="Garamond" w:hAnsi="Garamond" w:cs="Arial"/>
-          <w:sz w:val="22"/>
-          <w:szCs w:val="22"/>
-        </w:rPr>
-        <w:t>Mobile Premier League</w:t>
-      </w:r>
-      <w:r>
-        <w:rPr>
-          <w:rFonts w:ascii="Garamond" w:hAnsi="Garamond"/>
-          <w:smallCaps/>
-          <w:sz w:val="22"/>
-          <w:szCs w:val="22"/>
-        </w:rPr>
-        <w:tab/>
-      </w:r>
-      <w:r>
-        <w:rPr>
-          <w:rFonts w:ascii="Garamond" w:hAnsi="Garamond" w:cs="Arial"/>
-          <w:sz w:val="22"/>
-          <w:szCs w:val="22"/>
-        </w:rPr>
-        <w:t>Bangalore, India</w:t>
-      </w:r>
-    </w:p>
-    <w:p>
-      <w:pPr>
         <w:pStyle w:val="Default"/>
-        <w:numPr>
-          <w:ilvl w:val="0"/>
-          <w:numId w:val="20"/>
-        </w:numPr>
-        <w:rPr>
-          <w:rFonts w:ascii="Garamond" w:hAnsi="Garamond"/>
-          <w:bCs/>
-          <w:sz w:val="22"/>
-          <w:szCs w:val="22"/>
-        </w:rPr>
-      </w:pPr>
-      <w:bookmarkStart w:id="0" w:name="OLE_LINK8"/>
-      <w:bookmarkStart w:id="1" w:name="OLE_LINK9"/>
-      <w:r>
-        <w:rPr>
-          <w:rFonts w:ascii="Garamond" w:hAnsi="Garamond"/>
-          <w:bCs/>
-          <w:sz w:val="22"/>
-          <w:szCs w:val="22"/>
-        </w:rPr>
-        <w:t xml:space="preserve">Achieved a </w:t>
-      </w:r>
-      <w:r>
-        <w:rPr>
-          <w:rFonts w:ascii="Garamond" w:hAnsi="Garamond"/>
-          <w:b/>
-          <w:sz w:val="22"/>
-          <w:szCs w:val="22"/>
-        </w:rPr>
-        <w:t>40% reduction</w:t>
-      </w:r>
-      <w:r>
-        <w:rPr>
-          <w:rFonts w:ascii="Garamond" w:hAnsi="Garamond"/>
-          <w:b/>
-          <w:sz w:val="22"/>
-          <w:szCs w:val="22"/>
-        </w:rPr>
-        <w:t xml:space="preserve"> in infrastructure costs </w:t>
-      </w:r>
-      <w:r>
-        <w:rPr>
-          <w:rFonts w:ascii="Garamond" w:hAnsi="Garamond"/>
-          <w:bCs/>
-          <w:sz w:val="22"/>
-          <w:szCs w:val="22"/>
-        </w:rPr>
-        <w:t xml:space="preserve">and utilization by implementing a </w:t>
-      </w:r>
-      <w:r>
-        <w:rPr>
-          <w:rFonts w:ascii="Garamond" w:hAnsi="Garamond"/>
-          <w:bCs/>
-          <w:sz w:val="22"/>
-          <w:szCs w:val="22"/>
-        </w:rPr>
-        <w:t>library for metrics collection and auto-scaling using OpenTelemetry</w:t>
-      </w:r>
-      <w:r>
-        <w:rPr>
-          <w:rFonts w:ascii="Garamond" w:hAnsi="Garamond"/>
-          <w:bCs/>
-          <w:sz w:val="22"/>
-          <w:szCs w:val="22"/>
-        </w:rPr>
-        <w:t>, enabling graceful node shutdowns and adoption multiple cross-functional teams.</w:t>
-      </w:r>
-    </w:p>
-    <w:bookmarkEnd w:id="0"/>
-    <w:bookmarkEnd w:id="1"/>
-    <w:p>
-      <w:pPr>
-        <w:pStyle w:val="Default"/>
-        <w:numPr>
-          <w:ilvl w:val="0"/>
-          <w:numId w:val="20"/>
-        </w:numPr>
-        <w:rPr>
-          <w:rFonts w:ascii="Garamond" w:hAnsi="Garamond"/>
-          <w:bCs/>
-          <w:sz w:val="22"/>
-          <w:szCs w:val="22"/>
-        </w:rPr>
-      </w:pPr>
-      <w:r>
-        <w:rPr>
-          <w:rFonts w:ascii="Garamond" w:hAnsi="Garamond"/>
-          <w:b/>
-          <w:sz w:val="22"/>
-          <w:szCs w:val="22"/>
-        </w:rPr>
-        <w:t>Boosted user engagement and retention by 70%</w:t>
-      </w:r>
-      <w:r>
-        <w:rPr>
-          <w:rFonts w:ascii="Garamond" w:hAnsi="Garamond"/>
-          <w:bCs/>
-          <w:sz w:val="22"/>
-          <w:szCs w:val="22"/>
-        </w:rPr>
-        <w:t xml:space="preserve"> by expanding matchmaking systems with cross-country support, enabling seamless interactions across international user bases.</w:t>
-      </w:r>
-    </w:p>
-    <w:p>
-      <w:pPr>
-        <w:pStyle w:val="Default"/>
-        <w:numPr>
-          <w:ilvl w:val="0"/>
-          <w:numId w:val="20"/>
-        </w:numPr>
-        <w:rPr>
-          <w:rFonts w:ascii="Garamond" w:hAnsi="Garamond"/>
-          <w:bCs/>
-          <w:sz w:val="22"/>
-          <w:szCs w:val="22"/>
-        </w:rPr>
-      </w:pPr>
-      <w:r>
-        <w:rPr>
-          <w:rFonts w:ascii="Garamond" w:hAnsi="Garamond"/>
-          <w:bCs/>
-          <w:sz w:val="22"/>
-          <w:szCs w:val="22"/>
-        </w:rPr>
-        <w:t xml:space="preserve">Enabled faster development and reduced bugs by </w:t>
-      </w:r>
-      <w:r>
-        <w:rPr>
-          <w:rFonts w:ascii="Garamond" w:hAnsi="Garamond"/>
-          <w:b/>
-          <w:sz w:val="22"/>
-          <w:szCs w:val="22"/>
-        </w:rPr>
-        <w:t>engineering backend systems and libraries</w:t>
-      </w:r>
-      <w:r>
-        <w:rPr>
-          <w:rFonts w:ascii="Garamond" w:hAnsi="Garamond"/>
-          <w:bCs/>
-          <w:sz w:val="22"/>
-          <w:szCs w:val="22"/>
-        </w:rPr>
-        <w:t xml:space="preserve"> with extensive end-to-end testing for </w:t>
-      </w:r>
-      <w:r>
-        <w:rPr>
-          <w:rFonts w:ascii="Garamond" w:hAnsi="Garamond"/>
-          <w:b/>
-          <w:sz w:val="22"/>
-          <w:szCs w:val="22"/>
-        </w:rPr>
-        <w:t>Node.js microservice</w:t>
-      </w:r>
-      <w:r>
-        <w:rPr>
-          <w:rFonts w:ascii="Garamond" w:hAnsi="Garamond"/>
-          <w:bCs/>
-          <w:sz w:val="22"/>
-          <w:szCs w:val="22"/>
-        </w:rPr>
-        <w:t xml:space="preserve"> based server-authoritative games, eliminating boilerplate code across 7 games.</w:t>
-      </w:r>
-    </w:p>
-    <w:p>
-      <w:pPr>
-        <w:pStyle w:val="Default"/>
-        <w:rPr>
-          <w:rFonts w:ascii="Garamond" w:hAnsi="Garamond"/>
-          <w:bCs/>
-          <w:color w:val="auto"/>
-          <w:sz w:val="8"/>
-          <w:szCs w:val="8"/>
-        </w:rPr>
-      </w:pPr>
-    </w:p>
-    <w:p>
-      <w:pPr>
-        <w:tabs>
-          <w:tab w:val="left" w:pos="1134"/>
-          <w:tab w:val="right" w:pos="10773"/>
-        </w:tabs>
-        <w:rPr>
-          <w:rFonts w:ascii="Garamond" w:hAnsi="Garamond"/>
-          <w:b/>
-          <w:sz w:val="22"/>
-          <w:szCs w:val="22"/>
-        </w:rPr>
-      </w:pPr>
-      <w:r>
-        <w:rPr>
-          <w:rFonts w:ascii="Garamond" w:hAnsi="Garamond" w:cs="Arial"/>
-          <w:b/>
-          <w:sz w:val="22"/>
-          <w:szCs w:val="22"/>
-        </w:rPr>
-        <w:t>Software Development Engineer</w:t>
-      </w:r>
-      <w:r>
-        <w:rPr>
-          <w:rFonts w:ascii="Garamond" w:hAnsi="Garamond"/>
-          <w:b/>
-          <w:smallCaps/>
-          <w:sz w:val="22"/>
-          <w:szCs w:val="22"/>
-        </w:rPr>
-        <w:tab/>
-      </w:r>
-      <w:r>
-        <w:rPr>
-          <w:rFonts w:ascii="Garamond" w:hAnsi="Garamond" w:cs="Arial"/>
-          <w:b/>
-          <w:sz w:val="22"/>
-          <w:szCs w:val="22"/>
-        </w:rPr>
-        <w:t>Jan 2021 – Oct 2022</w:t>
-      </w:r>
-    </w:p>
-    <w:p>
-      <w:pPr>
-        <w:tabs>
-          <w:tab w:val="left" w:pos="1134"/>
-          <w:tab w:val="right" w:pos="10773"/>
-        </w:tabs>
-        <w:rPr>
-          <w:rFonts w:ascii="Garamond" w:hAnsi="Garamond"/>
-          <w:sz w:val="22"/>
-          <w:szCs w:val="22"/>
-        </w:rPr>
-      </w:pPr>
-      <w:r>
-        <w:rPr>
-          <w:rFonts w:ascii="Garamond" w:hAnsi="Garamond" w:cs="Arial"/>
-          <w:sz w:val="22"/>
-          <w:szCs w:val="22"/>
-        </w:rPr>
-        <w:t>Amadeus Software Labs</w:t>
-      </w:r>
-      <w:r>
-        <w:rPr>
-          <w:rFonts w:ascii="Garamond" w:hAnsi="Garamond"/>
-          <w:smallCaps/>
-          <w:sz w:val="22"/>
-          <w:szCs w:val="22"/>
-        </w:rPr>
-        <w:tab/>
-      </w:r>
-      <w:r>
-        <w:rPr>
-          <w:rFonts w:ascii="Garamond" w:hAnsi="Garamond" w:cs="Arial"/>
-          <w:sz w:val="22"/>
-          <w:szCs w:val="22"/>
-        </w:rPr>
-        <w:t>Bangalore, India</w:t>
-      </w:r>
-    </w:p>
-    <w:p>
-      <w:pPr>
-        <w:pStyle w:val="Default"/>
-        <w:numPr>
-          <w:ilvl w:val="0"/>
-          <w:numId w:val="20"/>
-        </w:numPr>
-        <w:rPr>
-          <w:rFonts w:ascii="Garamond" w:hAnsi="Garamond"/>
-          <w:bCs/>
-          <w:sz w:val="22"/>
-          <w:szCs w:val="22"/>
-        </w:rPr>
-      </w:pPr>
-      <w:r>
-        <w:rPr>
-          <w:rFonts w:ascii="Garamond" w:hAnsi="Garamond"/>
-          <w:b/>
-          <w:sz w:val="22"/>
-          <w:szCs w:val="22"/>
-        </w:rPr>
-        <w:t>Reduced chatbot</w:t>
-      </w:r>
-      <w:r>
-        <w:rPr>
-          <w:rFonts w:ascii="Garamond" w:hAnsi="Garamond"/>
-          <w:bCs/>
-          <w:sz w:val="22"/>
-          <w:szCs w:val="22"/>
-        </w:rPr>
-        <w:t xml:space="preserve"> </w:t>
-      </w:r>
-      <w:r>
-        <w:rPr>
-          <w:rFonts w:ascii="Garamond" w:hAnsi="Garamond"/>
-          <w:b/>
-          <w:sz w:val="22"/>
-          <w:szCs w:val="22"/>
-        </w:rPr>
-        <w:t>development</w:t>
-      </w:r>
-      <w:r>
-        <w:rPr>
-          <w:rFonts w:ascii="Garamond" w:hAnsi="Garamond"/>
-          <w:bCs/>
-          <w:sz w:val="22"/>
-          <w:szCs w:val="22"/>
-        </w:rPr>
-        <w:t xml:space="preserve"> </w:t>
-      </w:r>
-      <w:r>
-        <w:rPr>
-          <w:rFonts w:ascii="Garamond" w:hAnsi="Garamond"/>
-          <w:b/>
-          <w:sz w:val="22"/>
-          <w:szCs w:val="22"/>
-        </w:rPr>
-        <w:t>effort</w:t>
-      </w:r>
-      <w:r>
-        <w:rPr>
-          <w:rFonts w:ascii="Garamond" w:hAnsi="Garamond"/>
-          <w:bCs/>
-          <w:sz w:val="22"/>
-          <w:szCs w:val="22"/>
-        </w:rPr>
-        <w:t xml:space="preserve"> </w:t>
-      </w:r>
-      <w:r>
-        <w:rPr>
-          <w:rFonts w:ascii="Garamond" w:hAnsi="Garamond"/>
-          <w:b/>
-          <w:sz w:val="22"/>
-          <w:szCs w:val="22"/>
-        </w:rPr>
-        <w:t>by over 50%,</w:t>
-      </w:r>
-      <w:r>
-        <w:rPr>
-          <w:rFonts w:ascii="Garamond" w:hAnsi="Garamond"/>
-          <w:bCs/>
-          <w:sz w:val="22"/>
-          <w:szCs w:val="22"/>
-        </w:rPr>
-        <w:t xml:space="preserve"> by accelerating bootstrapping time, by creating ‘Chatbot as a Service’, a </w:t>
-      </w:r>
-      <w:r>
-        <w:rPr>
-          <w:rFonts w:ascii="Garamond" w:hAnsi="Garamond"/>
-          <w:bCs/>
-          <w:sz w:val="22"/>
-          <w:szCs w:val="22"/>
-        </w:rPr>
-        <w:t>modular Java framework</w:t>
-      </w:r>
-      <w:r>
-        <w:rPr>
-          <w:rFonts w:ascii="Garamond" w:hAnsi="Garamond"/>
-          <w:bCs/>
-          <w:sz w:val="22"/>
-          <w:szCs w:val="22"/>
-        </w:rPr>
-        <w:t xml:space="preserve"> </w:t>
-      </w:r>
-      <w:r>
-        <w:rPr>
-          <w:rFonts w:ascii="Garamond" w:hAnsi="Garamond"/>
-          <w:bCs/>
-          <w:sz w:val="22"/>
-          <w:szCs w:val="22"/>
-        </w:rPr>
-        <w:t xml:space="preserve">using </w:t>
-      </w:r>
-      <w:r>
-        <w:rPr>
-          <w:rFonts w:ascii="Garamond" w:hAnsi="Garamond"/>
-          <w:bCs/>
-          <w:sz w:val="22"/>
-          <w:szCs w:val="22"/>
-        </w:rPr>
-        <w:t>Spring Boot for NLP APIs and database APIs</w:t>
-      </w:r>
-      <w:r>
-        <w:rPr>
-          <w:rFonts w:ascii="Garamond" w:hAnsi="Garamond"/>
-          <w:b/>
-          <w:sz w:val="22"/>
-          <w:szCs w:val="22"/>
-        </w:rPr>
-        <w:t xml:space="preserve"> </w:t>
-      </w:r>
-      <w:r>
-        <w:rPr>
-          <w:rFonts w:ascii="Garamond" w:hAnsi="Garamond"/>
-          <w:bCs/>
-          <w:sz w:val="22"/>
-          <w:szCs w:val="22"/>
-        </w:rPr>
-        <w:t>used by over 5 teams.</w:t>
-      </w:r>
-    </w:p>
-    <w:p>
-      <w:pPr>
-        <w:pStyle w:val="Default"/>
-        <w:numPr>
-          <w:ilvl w:val="0"/>
-          <w:numId w:val="20"/>
-        </w:numPr>
-        <w:rPr>
-          <w:rFonts w:ascii="Garamond" w:hAnsi="Garamond"/>
-          <w:bCs/>
-          <w:sz w:val="22"/>
-          <w:szCs w:val="22"/>
-        </w:rPr>
-      </w:pPr>
-      <w:r>
-        <w:rPr>
-          <w:rFonts w:ascii="Garamond" w:hAnsi="Garamond"/>
-          <w:b/>
-          <w:sz w:val="22"/>
-          <w:szCs w:val="22"/>
-        </w:rPr>
-        <w:t>Reduced incidents by 40%</w:t>
-      </w:r>
-      <w:r>
-        <w:rPr>
-          <w:rFonts w:ascii="Garamond" w:hAnsi="Garamond"/>
-          <w:bCs/>
-          <w:sz w:val="22"/>
-          <w:szCs w:val="22"/>
-        </w:rPr>
-        <w:t xml:space="preserve"> by enhancing the stability, recovery mechanisms and </w:t>
-      </w:r>
-      <w:r>
-        <w:rPr>
-          <w:rFonts w:ascii="Garamond" w:hAnsi="Garamond"/>
-          <w:b/>
-          <w:sz w:val="22"/>
-          <w:szCs w:val="22"/>
-        </w:rPr>
-        <w:t>regression tests</w:t>
-      </w:r>
-      <w:r>
-        <w:rPr>
-          <w:rFonts w:ascii="Garamond" w:hAnsi="Garamond"/>
-          <w:bCs/>
-          <w:sz w:val="22"/>
-          <w:szCs w:val="22"/>
-        </w:rPr>
-        <w:t xml:space="preserve"> of the </w:t>
-      </w:r>
-      <w:r>
-        <w:rPr>
-          <w:rFonts w:ascii="Garamond" w:hAnsi="Garamond"/>
-          <w:b/>
-          <w:sz w:val="22"/>
-          <w:szCs w:val="22"/>
-        </w:rPr>
-        <w:t>C++ based</w:t>
-      </w:r>
-      <w:r>
-        <w:rPr>
-          <w:rFonts w:ascii="Garamond" w:hAnsi="Garamond"/>
-          <w:bCs/>
-          <w:sz w:val="22"/>
-          <w:szCs w:val="22"/>
-        </w:rPr>
-        <w:t xml:space="preserve"> </w:t>
-      </w:r>
-      <w:r>
-        <w:rPr>
-          <w:rFonts w:ascii="Garamond" w:hAnsi="Garamond"/>
-          <w:b/>
-          <w:sz w:val="22"/>
-          <w:szCs w:val="22"/>
-        </w:rPr>
-        <w:t>backend</w:t>
-      </w:r>
-      <w:r>
-        <w:rPr>
-          <w:rFonts w:ascii="Garamond" w:hAnsi="Garamond"/>
-          <w:bCs/>
-          <w:sz w:val="22"/>
-          <w:szCs w:val="22"/>
-        </w:rPr>
-        <w:t xml:space="preserve"> – the </w:t>
-      </w:r>
-      <w:r>
-        <w:rPr>
-          <w:rFonts w:ascii="Garamond" w:hAnsi="Garamond"/>
-          <w:bCs/>
-          <w:sz w:val="22"/>
-          <w:szCs w:val="22"/>
-        </w:rPr>
-        <w:t xml:space="preserve">Back Office tool, to </w:t>
-      </w:r>
-      <w:r>
-        <w:rPr>
-          <w:rFonts w:ascii="Garamond" w:hAnsi="Garamond"/>
-          <w:bCs/>
-          <w:sz w:val="22"/>
-          <w:szCs w:val="22"/>
-        </w:rPr>
-        <w:t xml:space="preserve">comply with </w:t>
-      </w:r>
-      <w:r>
-        <w:rPr>
-          <w:rFonts w:ascii="Garamond" w:hAnsi="Garamond"/>
-          <w:bCs/>
-          <w:sz w:val="22"/>
-          <w:szCs w:val="22"/>
-        </w:rPr>
-        <w:t>the IATA NDC standards.</w:t>
-      </w:r>
-    </w:p>
-    <w:p>
-      <w:pPr>
-        <w:pStyle w:val="Default"/>
-        <w:ind w:left="284"/>
-        <w:rPr>
-          <w:rFonts w:ascii="Garamond" w:hAnsi="Garamond"/>
-          <w:bCs/>
-          <w:color w:val="auto"/>
-          <w:sz w:val="8"/>
-          <w:szCs w:val="8"/>
-        </w:rPr>
-      </w:pPr>
+        <w:pBdr>
+          <w:bottom w:val="single" w:sz="6" w:space="1" w:color="auto"/>
+        </w:pBdr>
+        <w:rPr>
+          <w:rFonts w:ascii="Garamond" w:hAnsi="Garamond"/>
+          <w:b/>
+          <w:bCs/>
+          <w:sz w:val="22"/>
+          <w:szCs w:val="22"/>
+        </w:rPr>
+      </w:pPr>
+      <w:r>
+        <w:rPr>
+          <w:rFonts w:ascii="Garamond" w:hAnsi="Garamond"/>
+          <w:b/>
+          <w:bCs/>
+          <w:sz w:val="22"/>
+          <w:szCs w:val="22"/>
+        </w:rPr>
+        <w:t>PROJECTS</w:t>
+      </w:r>
     </w:p>
     <w:p>
       <w:pPr>
@@ -1525,145 +1815,51 @@
           <w:rFonts w:ascii="Garamond" w:hAnsi="Garamond"/>
           <w:b/>
           <w:bCs/>
-          <w:sz w:val="22"/>
-          <w:szCs w:val="22"/>
-          <w:lang w:val="en-GB"/>
-        </w:rPr>
-      </w:pPr>
-      <w:r>
-        <w:rPr>
-          <w:rFonts w:ascii="Garamond" w:hAnsi="Garamond"/>
-          <w:b/>
-          <w:bCs/>
-          <w:sz w:val="22"/>
-          <w:szCs w:val="22"/>
-          <w:lang w:val="en-GB"/>
-        </w:rPr>
-        <w:t>Software</w:t>
-      </w:r>
-      <w:r>
-        <w:rPr>
-          <w:rFonts w:ascii="Garamond" w:hAnsi="Garamond"/>
-          <w:b/>
-          <w:bCs/>
-          <w:sz w:val="22"/>
-          <w:szCs w:val="22"/>
-          <w:lang w:val="en-GB"/>
-        </w:rPr>
-        <w:t xml:space="preserve"> </w:t>
-      </w:r>
-      <w:r>
-        <w:rPr>
-          <w:rFonts w:ascii="Garamond" w:hAnsi="Garamond"/>
-          <w:b/>
-          <w:bCs/>
-          <w:sz w:val="22"/>
-          <w:szCs w:val="22"/>
-          <w:lang w:val="en-GB"/>
-        </w:rPr>
-        <w:t>Developer</w:t>
-      </w:r>
-      <w:r>
-        <w:rPr>
-          <w:rFonts w:ascii="Garamond" w:hAnsi="Garamond"/>
-          <w:b/>
-          <w:bCs/>
-          <w:sz w:val="22"/>
-          <w:szCs w:val="22"/>
-          <w:lang w:val="en-GB"/>
-        </w:rPr>
-        <w:tab/>
-      </w:r>
-      <w:r>
-        <w:rPr>
-          <w:rFonts w:ascii="Garamond" w:hAnsi="Garamond"/>
-          <w:b/>
-          <w:bCs/>
-          <w:sz w:val="22"/>
-          <w:szCs w:val="22"/>
-          <w:lang w:val="en-GB"/>
-        </w:rPr>
-        <w:t xml:space="preserve">Jun </w:t>
-      </w:r>
-      <w:r>
-        <w:rPr>
-          <w:rFonts w:ascii="Garamond" w:hAnsi="Garamond"/>
-          <w:b/>
-          <w:bCs/>
-          <w:sz w:val="22"/>
-          <w:szCs w:val="22"/>
-          <w:lang w:val="en-GB"/>
-        </w:rPr>
-        <w:t>20</w:t>
-      </w:r>
-      <w:r>
-        <w:rPr>
-          <w:rFonts w:ascii="Garamond" w:hAnsi="Garamond"/>
-          <w:b/>
-          <w:bCs/>
-          <w:sz w:val="22"/>
-          <w:szCs w:val="22"/>
-          <w:lang w:val="en-GB"/>
-        </w:rPr>
-        <w:t>20</w:t>
-      </w:r>
-      <w:r>
-        <w:rPr>
-          <w:rFonts w:ascii="Garamond" w:hAnsi="Garamond"/>
-          <w:b/>
-          <w:bCs/>
-          <w:sz w:val="22"/>
-          <w:szCs w:val="22"/>
-          <w:lang w:val="en-GB"/>
-        </w:rPr>
-        <w:t xml:space="preserve"> – </w:t>
-      </w:r>
-      <w:r>
-        <w:rPr>
-          <w:rFonts w:ascii="Garamond" w:hAnsi="Garamond"/>
-          <w:b/>
-          <w:bCs/>
-          <w:sz w:val="22"/>
-          <w:szCs w:val="22"/>
-          <w:lang w:val="en-GB"/>
-        </w:rPr>
-        <w:t>Aug 2020</w:t>
-      </w:r>
+          <w:sz w:val="8"/>
+          <w:szCs w:val="8"/>
+        </w:rPr>
+      </w:pPr>
     </w:p>
     <w:p>
       <w:pPr>
         <w:pStyle w:val="Default"/>
         <w:tabs>
-          <w:tab w:val="right" w:pos="10773"/>
+          <w:tab w:val="right" w:pos="10800"/>
         </w:tabs>
         <w:rPr>
           <w:rFonts w:ascii="Garamond" w:hAnsi="Garamond"/>
+          <w:b/>
           <w:bCs/>
           <w:sz w:val="22"/>
           <w:szCs w:val="22"/>
           <w:lang w:val="en-GB"/>
         </w:rPr>
       </w:pPr>
-      <w:r>
-        <w:rPr>
-          <w:rFonts w:ascii="Garamond" w:hAnsi="Garamond"/>
+      <w:hyperlink r:id="rId11" w:history="1">
+        <w:r>
+          <w:rPr>
+            <w:rStyle w:val="Hyperlink"/>
+            <w:rFonts w:ascii="Garamond" w:hAnsi="Garamond"/>
+            <w:b/>
+            <w:bCs/>
+            <w:sz w:val="22"/>
+            <w:szCs w:val="22"/>
+            <w:lang w:val="en-GB"/>
+          </w:rPr>
+          <w:t>Retrieval-Augmented Generation for Internal Documentation</w:t>
+        </w:r>
+      </w:hyperlink>
+      <w:r>
+        <w:rPr>
+          <w:rFonts w:ascii="Garamond" w:hAnsi="Garamond"/>
+          <w:b/>
           <w:bCs/>
           <w:sz w:val="22"/>
           <w:szCs w:val="22"/>
           <w:lang w:val="en-GB"/>
         </w:rPr>
-        <w:t>Google Summer of Code</w:t>
-      </w:r>
-      <w:r>
-        <w:rPr>
-          <w:rFonts w:ascii="Garamond" w:hAnsi="Garamond"/>
-          <w:bCs/>
-          <w:sz w:val="22"/>
-          <w:szCs w:val="22"/>
-          <w:lang w:val="en-GB"/>
-        </w:rPr>
         <w:tab/>
-        <w:t>Remote</w:t>
+        <w:t>Jul 2024 – Aug 2024</w:t>
       </w:r>
     </w:p>
     <w:p>
@@ -1688,61 +1884,25 @@
           <w:sz w:val="22"/>
           <w:szCs w:val="22"/>
         </w:rPr>
-        <w:t xml:space="preserve">Selected for </w:t>
-      </w:r>
-      <w:r>
-        <w:rPr>
-          <w:rFonts w:ascii="Garamond" w:hAnsi="Garamond"/>
-          <w:b/>
-          <w:sz w:val="22"/>
-          <w:szCs w:val="22"/>
-        </w:rPr>
-        <w:t>GSoC</w:t>
-      </w:r>
-      <w:r>
-        <w:rPr>
-          <w:rFonts w:ascii="Garamond" w:hAnsi="Garamond"/>
-          <w:bCs/>
-          <w:sz w:val="22"/>
-          <w:szCs w:val="22"/>
-        </w:rPr>
-        <w:t xml:space="preserve"> as a part of the 18% applicants </w:t>
-      </w:r>
-      <w:r>
-        <w:rPr>
-          <w:rFonts w:ascii="Garamond" w:hAnsi="Garamond"/>
-          <w:bCs/>
-          <w:sz w:val="22"/>
-          <w:szCs w:val="22"/>
-        </w:rPr>
-        <w:t>globally and</w:t>
-      </w:r>
-      <w:r>
-        <w:rPr>
-          <w:rFonts w:ascii="Garamond" w:hAnsi="Garamond"/>
-          <w:bCs/>
-          <w:sz w:val="22"/>
-          <w:szCs w:val="22"/>
-        </w:rPr>
-        <w:t xml:space="preserve"> </w:t>
-      </w:r>
-      <w:r>
-        <w:rPr>
-          <w:rFonts w:ascii="Garamond" w:hAnsi="Garamond"/>
-          <w:b/>
-          <w:sz w:val="22"/>
-          <w:szCs w:val="22"/>
-        </w:rPr>
-        <w:t>contributed to the open-source</w:t>
-      </w:r>
-      <w:r>
-        <w:rPr>
-          <w:rFonts w:ascii="Garamond" w:hAnsi="Garamond"/>
-          <w:bCs/>
-          <w:sz w:val="22"/>
-          <w:szCs w:val="22"/>
-        </w:rPr>
-        <w:t xml:space="preserve"> project ‘Social Street Smart’, aimed at combatting misinformation and fake news.</w:t>
+        <w:t xml:space="preserve">Developed a </w:t>
+      </w:r>
+      <w:r>
+        <w:rPr>
+          <w:rFonts w:ascii="Garamond" w:hAnsi="Garamond"/>
+          <w:b/>
+          <w:sz w:val="22"/>
+          <w:szCs w:val="22"/>
+        </w:rPr>
+        <w:t>RAG pipeline</w:t>
+      </w:r>
+      <w:r>
+        <w:rPr>
+          <w:rFonts w:ascii="Garamond" w:hAnsi="Garamond"/>
+          <w:bCs/>
+          <w:sz w:val="22"/>
+          <w:szCs w:val="22"/>
+        </w:rPr>
+        <w:t xml:space="preserve"> that optimizes LLM responses based on proprietary documentation.</w:t>
       </w:r>
     </w:p>
     <w:p>
@@ -1767,106 +1927,34 @@
           <w:sz w:val="22"/>
           <w:szCs w:val="22"/>
         </w:rPr>
-        <w:t xml:space="preserve">Generated and </w:t>
-      </w:r>
-      <w:r>
-        <w:rPr>
-          <w:rFonts w:ascii="Garamond" w:hAnsi="Garamond"/>
-          <w:b/>
-          <w:sz w:val="22"/>
-          <w:szCs w:val="22"/>
-        </w:rPr>
-        <w:t>deployed</w:t>
-      </w:r>
-      <w:r>
-        <w:rPr>
-          <w:rFonts w:ascii="Garamond" w:hAnsi="Garamond"/>
-          <w:bCs/>
-          <w:sz w:val="22"/>
-          <w:szCs w:val="22"/>
-        </w:rPr>
-        <w:t xml:space="preserve"> </w:t>
-      </w:r>
-      <w:r>
-        <w:rPr>
-          <w:rFonts w:ascii="Garamond" w:hAnsi="Garamond"/>
-          <w:bCs/>
-          <w:sz w:val="22"/>
-          <w:szCs w:val="22"/>
-        </w:rPr>
-        <w:t xml:space="preserve">serverless </w:t>
-      </w:r>
-      <w:r>
-        <w:rPr>
-          <w:rFonts w:ascii="Garamond" w:hAnsi="Garamond"/>
-          <w:b/>
-          <w:sz w:val="22"/>
-          <w:szCs w:val="22"/>
-        </w:rPr>
-        <w:t>Machine Learning</w:t>
-      </w:r>
-      <w:r>
-        <w:rPr>
-          <w:rFonts w:ascii="Garamond" w:hAnsi="Garamond"/>
-          <w:bCs/>
-          <w:sz w:val="22"/>
-          <w:szCs w:val="22"/>
-        </w:rPr>
-        <w:t xml:space="preserve"> </w:t>
-      </w:r>
-      <w:r>
-        <w:rPr>
-          <w:rFonts w:ascii="Garamond" w:hAnsi="Garamond"/>
-          <w:b/>
-          <w:sz w:val="22"/>
-          <w:szCs w:val="22"/>
-        </w:rPr>
-        <w:t>models</w:t>
-      </w:r>
-      <w:r>
-        <w:rPr>
-          <w:rFonts w:ascii="Garamond" w:hAnsi="Garamond"/>
-          <w:bCs/>
-          <w:sz w:val="22"/>
-          <w:szCs w:val="22"/>
-        </w:rPr>
-        <w:t xml:space="preserve">, </w:t>
-      </w:r>
-      <w:r>
-        <w:rPr>
-          <w:rFonts w:ascii="Garamond" w:hAnsi="Garamond"/>
-          <w:b/>
-          <w:sz w:val="22"/>
-          <w:szCs w:val="22"/>
-        </w:rPr>
-        <w:t>CI/CD pipelines</w:t>
-      </w:r>
-      <w:r>
-        <w:rPr>
-          <w:rFonts w:ascii="Garamond" w:hAnsi="Garamond"/>
-          <w:bCs/>
-          <w:sz w:val="22"/>
-          <w:szCs w:val="22"/>
-        </w:rPr>
-        <w:t xml:space="preserve">, </w:t>
-      </w:r>
-      <w:r>
-        <w:rPr>
-          <w:rFonts w:ascii="Garamond" w:hAnsi="Garamond"/>
-          <w:b/>
-          <w:sz w:val="22"/>
-          <w:szCs w:val="22"/>
-        </w:rPr>
-        <w:t>and APIs</w:t>
-      </w:r>
-      <w:r>
-        <w:rPr>
-          <w:rFonts w:ascii="Garamond" w:hAnsi="Garamond"/>
-          <w:bCs/>
-          <w:sz w:val="22"/>
-          <w:szCs w:val="22"/>
-        </w:rPr>
-        <w:t xml:space="preserve"> for fake news detection.</w:t>
+        <w:t>Created</w:t>
+      </w:r>
+      <w:r>
+        <w:rPr>
+          <w:rFonts w:ascii="Garamond" w:hAnsi="Garamond"/>
+          <w:bCs/>
+          <w:sz w:val="22"/>
+          <w:szCs w:val="22"/>
+        </w:rPr>
+        <w:t xml:space="preserve"> a </w:t>
+      </w:r>
+      <w:r>
+        <w:rPr>
+          <w:rFonts w:ascii="Garamond" w:hAnsi="Garamond"/>
+          <w:b/>
+          <w:sz w:val="22"/>
+          <w:szCs w:val="22"/>
+        </w:rPr>
+        <w:t>user-friendly web UI using Flask</w:t>
+      </w:r>
+      <w:r>
+        <w:rPr>
+          <w:rFonts w:ascii="Garamond" w:hAnsi="Garamond"/>
+          <w:bCs/>
+          <w:sz w:val="22"/>
+          <w:szCs w:val="22"/>
+        </w:rPr>
+        <w:t xml:space="preserve"> for uploading documentation and interacting with the model. </w:t>
       </w:r>
     </w:p>
     <w:p>
@@ -1891,61 +1979,34 @@
           <w:sz w:val="22"/>
           <w:szCs w:val="22"/>
         </w:rPr>
-        <w:t>Reduced model size by 85% by</w:t>
-      </w:r>
-      <w:r>
-        <w:rPr>
-          <w:rFonts w:ascii="Garamond" w:hAnsi="Garamond"/>
-          <w:bCs/>
-          <w:sz w:val="22"/>
-          <w:szCs w:val="22"/>
-        </w:rPr>
-        <w:t xml:space="preserve"> migrating</w:t>
-      </w:r>
-      <w:r>
-        <w:rPr>
-          <w:rFonts w:ascii="Garamond" w:hAnsi="Garamond"/>
-          <w:bCs/>
-          <w:sz w:val="22"/>
-          <w:szCs w:val="22"/>
-        </w:rPr>
-        <w:t xml:space="preserve"> TensorFlow </w:t>
-      </w:r>
-      <w:r>
-        <w:rPr>
-          <w:rFonts w:ascii="Garamond" w:hAnsi="Garamond"/>
-          <w:bCs/>
-          <w:sz w:val="22"/>
-          <w:szCs w:val="22"/>
-        </w:rPr>
-        <w:t xml:space="preserve">machine learning </w:t>
-      </w:r>
-      <w:r>
-        <w:rPr>
-          <w:rFonts w:ascii="Garamond" w:hAnsi="Garamond"/>
-          <w:bCs/>
-          <w:sz w:val="22"/>
-          <w:szCs w:val="22"/>
-        </w:rPr>
-        <w:t>models to TFLite</w:t>
-      </w:r>
-      <w:r>
-        <w:rPr>
-          <w:rFonts w:ascii="Garamond" w:hAnsi="Garamond"/>
-          <w:bCs/>
-          <w:sz w:val="22"/>
-          <w:szCs w:val="22"/>
-        </w:rPr>
-        <w:t xml:space="preserve">; hosted them on </w:t>
-      </w:r>
-      <w:r>
-        <w:rPr>
-          <w:rFonts w:ascii="Garamond" w:hAnsi="Garamond"/>
-          <w:bCs/>
-          <w:sz w:val="22"/>
-          <w:szCs w:val="22"/>
-        </w:rPr>
-        <w:t>AWS Lambda.</w:t>
+        <w:t xml:space="preserve">Evaluated the correctness and accuracy of responses across </w:t>
+      </w:r>
+      <w:r>
+        <w:rPr>
+          <w:rFonts w:ascii="Garamond" w:hAnsi="Garamond"/>
+          <w:bCs/>
+          <w:sz w:val="22"/>
+          <w:szCs w:val="22"/>
+        </w:rPr>
+        <w:t>5</w:t>
+      </w:r>
+      <w:r>
+        <w:rPr>
+          <w:rFonts w:ascii="Garamond" w:hAnsi="Garamond"/>
+          <w:bCs/>
+          <w:sz w:val="22"/>
+          <w:szCs w:val="22"/>
+        </w:rPr>
+        <w:t xml:space="preserve"> different LLMs with RAG enabled and disabled</w:t>
+      </w:r>
+      <w:r>
+        <w:rPr>
+          <w:rFonts w:ascii="Garamond" w:hAnsi="Garamond"/>
+          <w:bCs/>
+          <w:sz w:val="22"/>
+          <w:szCs w:val="22"/>
+        </w:rPr>
+        <w:t xml:space="preserve">. </w:t>
       </w:r>
     </w:p>
     <w:p>
@@ -1955,35 +2016,10 @@
         <w:rPr>
           <w:rFonts w:ascii="Garamond" w:hAnsi="Garamond"/>
           <w:bCs/>
-          <w:sz w:val="4"/>
-          <w:szCs w:val="4"/>
-        </w:rPr>
-      </w:pPr>
-    </w:p>
-    <w:p>
-      <w:pPr>
-        <w:pStyle w:val="Default"/>
-        <w:pBdr>
-          <w:bottom w:val="single" w:sz="6" w:space="1" w:color="auto"/>
-        </w:pBdr>
-        <w:rPr>
-          <w:rFonts w:ascii="Garamond" w:hAnsi="Garamond"/>
-          <w:b/>
-          <w:bCs/>
-          <w:sz w:val="22"/>
-          <w:szCs w:val="22"/>
-        </w:rPr>
-      </w:pPr>
-      <w:r>
-        <w:rPr>
-          <w:rFonts w:ascii="Garamond" w:hAnsi="Garamond"/>
-          <w:b/>
-          <w:bCs/>
-          <w:sz w:val="22"/>
-          <w:szCs w:val="22"/>
-        </w:rPr>
-        <w:t>PROJECTS</w:t>
-      </w:r>
+          <w:sz w:val="8"/>
+          <w:szCs w:val="8"/>
+        </w:rPr>
+      </w:pPr>
     </w:p>
     <w:p>
       <w:pPr>
@@ -1995,235 +2031,25 @@
           <w:rFonts w:ascii="Garamond" w:hAnsi="Garamond"/>
           <w:b/>
           <w:bCs/>
-          <w:sz w:val="11"/>
-          <w:szCs w:val="11"/>
-        </w:rPr>
-      </w:pPr>
-    </w:p>
-    <w:p>
-      <w:pPr>
-        <w:pStyle w:val="Default"/>
-        <w:tabs>
-          <w:tab w:val="right" w:pos="10800"/>
-        </w:tabs>
-        <w:rPr>
-          <w:rFonts w:ascii="Garamond" w:hAnsi="Garamond"/>
-          <w:b/>
-          <w:bCs/>
           <w:sz w:val="22"/>
           <w:szCs w:val="22"/>
           <w:lang w:val="en-GB"/>
         </w:rPr>
       </w:pPr>
-      <w:r>
-        <w:rPr>
-          <w:rFonts w:ascii="Garamond" w:hAnsi="Garamond"/>
-          <w:b/>
-          <w:bCs/>
-          <w:sz w:val="22"/>
-          <w:szCs w:val="22"/>
-          <w:lang w:val="en-GB"/>
-        </w:rPr>
-        <w:t>Retrieval-Augmented Generation for Internal Documentation</w:t>
-      </w:r>
-      <w:r>
-        <w:rPr>
-          <w:rFonts w:ascii="Garamond" w:hAnsi="Garamond"/>
-          <w:b/>
-          <w:bCs/>
-          <w:sz w:val="22"/>
-          <w:szCs w:val="22"/>
-          <w:lang w:val="en-GB"/>
-        </w:rPr>
-        <w:tab/>
-        <w:t>Jul 2024 – Aug 2024</w:t>
-      </w:r>
-    </w:p>
-    <w:p>
-      <w:pPr>
-        <w:pStyle w:val="Default"/>
-        <w:numPr>
-          <w:ilvl w:val="0"/>
-          <w:numId w:val="20"/>
-        </w:numPr>
-        <w:ind w:left="284" w:hanging="284"/>
-        <w:rPr>
-          <w:rFonts w:ascii="Garamond" w:hAnsi="Garamond"/>
-          <w:bCs/>
-          <w:sz w:val="22"/>
-          <w:szCs w:val="22"/>
-        </w:rPr>
-      </w:pPr>
-      <w:r>
-        <w:rPr>
-          <w:rFonts w:ascii="Garamond" w:hAnsi="Garamond"/>
-          <w:bCs/>
-          <w:sz w:val="22"/>
-          <w:szCs w:val="22"/>
-        </w:rPr>
-        <w:t xml:space="preserve">Developed a </w:t>
-      </w:r>
-      <w:r>
-        <w:rPr>
-          <w:rFonts w:ascii="Garamond" w:hAnsi="Garamond"/>
-          <w:b/>
-          <w:sz w:val="22"/>
-          <w:szCs w:val="22"/>
-        </w:rPr>
-        <w:t>RAG pipeline</w:t>
-      </w:r>
-      <w:r>
-        <w:rPr>
-          <w:rFonts w:ascii="Garamond" w:hAnsi="Garamond"/>
-          <w:bCs/>
-          <w:sz w:val="22"/>
-          <w:szCs w:val="22"/>
-        </w:rPr>
-        <w:t xml:space="preserve"> that optimizes LLM responses based on proprietary documentation.</w:t>
-      </w:r>
-    </w:p>
-    <w:p>
-      <w:pPr>
-        <w:pStyle w:val="Default"/>
-        <w:numPr>
-          <w:ilvl w:val="0"/>
-          <w:numId w:val="20"/>
-        </w:numPr>
-        <w:ind w:left="284" w:hanging="284"/>
-        <w:rPr>
-          <w:rFonts w:ascii="Garamond" w:hAnsi="Garamond"/>
-          <w:bCs/>
-          <w:sz w:val="22"/>
-          <w:szCs w:val="22"/>
-        </w:rPr>
-      </w:pPr>
-      <w:r>
-        <w:rPr>
-          <w:rFonts w:ascii="Garamond" w:hAnsi="Garamond"/>
-          <w:bCs/>
-          <w:sz w:val="22"/>
-          <w:szCs w:val="22"/>
-        </w:rPr>
-        <w:t>Created</w:t>
-      </w:r>
-      <w:r>
-        <w:rPr>
-          <w:rFonts w:ascii="Garamond" w:hAnsi="Garamond"/>
-          <w:bCs/>
-          <w:sz w:val="22"/>
-          <w:szCs w:val="22"/>
-        </w:rPr>
-        <w:t xml:space="preserve"> a </w:t>
-      </w:r>
-      <w:r>
-        <w:rPr>
-          <w:rFonts w:ascii="Garamond" w:hAnsi="Garamond"/>
-          <w:b/>
-          <w:sz w:val="22"/>
-          <w:szCs w:val="22"/>
-        </w:rPr>
-        <w:t>user-friendly web UI using Flask</w:t>
-      </w:r>
-      <w:r>
-        <w:rPr>
-          <w:rFonts w:ascii="Garamond" w:hAnsi="Garamond"/>
-          <w:bCs/>
-          <w:sz w:val="22"/>
-          <w:szCs w:val="22"/>
-        </w:rPr>
-        <w:t xml:space="preserve"> for uploading documentation and interacting with the model. </w:t>
-      </w:r>
-    </w:p>
-    <w:p>
-      <w:pPr>
-        <w:pStyle w:val="Default"/>
-        <w:numPr>
-          <w:ilvl w:val="0"/>
-          <w:numId w:val="20"/>
-        </w:numPr>
-        <w:ind w:left="284" w:hanging="284"/>
-        <w:rPr>
-          <w:rFonts w:ascii="Garamond" w:hAnsi="Garamond"/>
-          <w:bCs/>
-          <w:sz w:val="22"/>
-          <w:szCs w:val="22"/>
-        </w:rPr>
-      </w:pPr>
-      <w:r>
-        <w:rPr>
-          <w:rFonts w:ascii="Garamond" w:hAnsi="Garamond"/>
-          <w:bCs/>
-          <w:sz w:val="22"/>
-          <w:szCs w:val="22"/>
-        </w:rPr>
-        <w:t xml:space="preserve">Evaluated the correctness and accuracy of responses across </w:t>
-      </w:r>
-      <w:r>
-        <w:rPr>
-          <w:rFonts w:ascii="Garamond" w:hAnsi="Garamond"/>
-          <w:bCs/>
-          <w:sz w:val="22"/>
-          <w:szCs w:val="22"/>
-        </w:rPr>
-        <w:t>5</w:t>
-      </w:r>
-      <w:r>
-        <w:rPr>
-          <w:rFonts w:ascii="Garamond" w:hAnsi="Garamond"/>
-          <w:bCs/>
-          <w:sz w:val="22"/>
-          <w:szCs w:val="22"/>
-        </w:rPr>
-        <w:t xml:space="preserve"> different LLMs with RAG enabled and disabled</w:t>
-      </w:r>
-      <w:r>
-        <w:rPr>
-          <w:rFonts w:ascii="Garamond" w:hAnsi="Garamond"/>
-          <w:bCs/>
-          <w:sz w:val="22"/>
-          <w:szCs w:val="22"/>
-        </w:rPr>
-        <w:t xml:space="preserve">. </w:t>
-      </w:r>
-    </w:p>
-    <w:p>
-      <w:pPr>
-        <w:pStyle w:val="Default"/>
-        <w:ind w:left="284"/>
-        <w:rPr>
-          <w:rFonts w:ascii="Garamond" w:hAnsi="Garamond"/>
-          <w:bCs/>
-          <w:sz w:val="8"/>
-          <w:szCs w:val="8"/>
-        </w:rPr>
-      </w:pPr>
-    </w:p>
-    <w:p>
-      <w:pPr>
-        <w:pStyle w:val="Default"/>
-        <w:tabs>
-          <w:tab w:val="right" w:pos="10773"/>
-        </w:tabs>
-        <w:rPr>
-          <w:rFonts w:ascii="Garamond" w:hAnsi="Garamond"/>
-          <w:b/>
-          <w:bCs/>
-          <w:sz w:val="22"/>
-          <w:szCs w:val="22"/>
-          <w:lang w:val="en-GB"/>
-        </w:rPr>
-      </w:pPr>
-      <w:r>
-        <w:rPr>
-          <w:rFonts w:ascii="Garamond" w:hAnsi="Garamond"/>
-          <w:b/>
-          <w:bCs/>
-          <w:sz w:val="22"/>
-          <w:szCs w:val="22"/>
-          <w:lang w:val="en-GB"/>
-        </w:rPr>
-        <w:t>Automated Trading System</w:t>
-      </w:r>
+      <w:hyperlink r:id="rId12" w:history="1">
+        <w:r>
+          <w:rPr>
+            <w:rStyle w:val="Hyperlink"/>
+            <w:rFonts w:ascii="Garamond" w:hAnsi="Garamond"/>
+            <w:b/>
+            <w:bCs/>
+            <w:sz w:val="22"/>
+            <w:szCs w:val="22"/>
+            <w:lang w:val="en-GB"/>
+          </w:rPr>
+          <w:t>Automated Trading System</w:t>
+        </w:r>
+      </w:hyperlink>
       <w:r>
         <w:rPr>
           <w:rFonts w:ascii="Garamond" w:hAnsi="Garamond"/>
@@ -2405,6 +2231,17 @@
           <w:lang w:val="en-GB"/>
         </w:rPr>
       </w:pPr>
+      <w:r>
+        <w:rPr>
+          <w:rFonts w:ascii="Garamond" w:hAnsi="Garamond"/>
+          <w:b/>
+          <w:bCs/>
+          <w:sz w:val="22"/>
+          <w:szCs w:val="22"/>
+          <w:lang w:val="en-GB"/>
+        </w:rPr>
+        <w:t xml:space="preserve">Apache </w:t>
+      </w:r>
       <w:r>
         <w:rPr>
           <w:rFonts w:ascii="Garamond" w:hAnsi="Garamond"/>
@@ -2670,7 +2507,27 @@
           <w:szCs w:val="22"/>
           <w:lang w:val="en-GB"/>
         </w:rPr>
-        <w:t xml:space="preserve"> distributed consensus algorithm in Go.</w:t>
+        <w:t xml:space="preserve"> distributed consensus algorithm in </w:t>
+      </w:r>
+      <w:r>
+        <w:rPr>
+          <w:rFonts w:ascii="Garamond" w:hAnsi="Garamond"/>
+          <w:b/>
+          <w:sz w:val="22"/>
+          <w:szCs w:val="22"/>
+          <w:lang w:val="en-GB"/>
+        </w:rPr>
+        <w:t>Go</w:t>
+      </w:r>
+      <w:r>
+        <w:rPr>
+          <w:rFonts w:ascii="Garamond" w:hAnsi="Garamond"/>
+          <w:bCs/>
+          <w:sz w:val="22"/>
+          <w:szCs w:val="22"/>
+          <w:lang w:val="en-GB"/>
+        </w:rPr>
+        <w:t>.</w:t>
       </w:r>
     </w:p>
     <w:p>
@@ -2709,40 +2566,8 @@
         <w:t>comprehensive suite of over 40 unit-tests.</w:t>
       </w:r>
     </w:p>
-    <w:p>
-      <w:pPr>
-        <w:pStyle w:val="Default"/>
-        <w:rPr>
-          <w:rFonts w:ascii="Garamond" w:hAnsi="Garamond"/>
-          <w:b/>
-          <w:sz w:val="22"/>
-          <w:szCs w:val="22"/>
-          <w:lang w:val="en-GB"/>
-        </w:rPr>
-        <w:sectPr>
-          <w:footerReference w:type="default" r:id="rId10"/>
-          <w:pgSz w:w="12240" w:h="15840"/>
-          <w:pgMar w:top="588" w:right="720" w:bottom="270" w:left="720" w:header="720" w:footer="342" w:gutter="0"/>
-          <w:cols w:space="720"/>
-          <w:noEndnote/>
-          <w:docGrid w:linePitch="326"/>
-        </w:sectPr>
-      </w:pPr>
-    </w:p>
-    <w:p>
-      <w:pPr>
-        <w:pStyle w:val="Default"/>
-        <w:rPr>
-          <w:rFonts w:ascii="Garamond" w:hAnsi="Garamond"/>
-          <w:b/>
-          <w:sz w:val="22"/>
-          <w:szCs w:val="22"/>
-          <w:lang w:val="en-GB"/>
-        </w:rPr>
-      </w:pPr>
-    </w:p>
     <w:sectPr>
-      <w:footerReference w:type="default" r:id="rId11"/>
+      <w:footerReference w:type="default" r:id="rId13"/>
       <w:pgSz w:w="12240" w:h="15840"/>
       <w:pgMar w:top="588" w:right="720" w:bottom="270" w:left="720" w:header="720" w:footer="342" w:gutter="0"/>
       <w:cols w:space="720"/>
@@ -2773,23 +2598,6 @@
 </file>
 
 <file path=word/footer1.xml><?xml version="1.0" encoding="utf-8"?>
-<w:ftr xmlns:wpc="http://schemas.microsoft.com/office/word/2010/wordprocessingCanvas" xmlns:cx="http://schemas.microsoft.com/office/drawing/2014/chartex" xmlns:cx1="http://schemas.microsoft.com/office/drawing/2015/9/8/chartex" xmlns:cx2="http://schemas.microsoft.com/office/drawing/2015/10/21/chartex" xmlns:cx3="http://schemas.microsoft.com/office/drawing/2016/5/9/chartex" xmlns:cx4="http://schemas.microsoft.com/office/drawing/2016/5/10/chartex" xmlns:cx5="http://schemas.microsoft.com/office/drawing/2016/5/11/chartex" xmlns:cx6="http://schemas.microsoft.com/office/drawing/2016/5/12/chartex" xmlns:cx7="http://schemas.microsoft.com/office/drawing/2016/5/13/chartex" xmlns:cx8="http://schemas.microsoft.com/office/drawing/2016/5/14/chartex" xmlns:mc="http://schemas.openxmlformats.org/markup-compatibility/2006" xmlns:aink="http://schemas.microsoft.com/office/drawing/2016/ink" xmlns:am3d="http://schemas.microsoft.com/office/drawing/2017/model3d" xmlns:o="urn:schemas-microsoft-com:office:office" xmlns:oel="http://schemas.microsoft.com/office/2019/extlst" xmlns:r="http://schemas.openxmlformats.org/officeDocument/2006/relationships" xmlns:m="http://schemas.openxmlformats.org/officeDocument/2006/math" xmlns:v="urn:schemas-microsoft-com:vml" xmlns:wp14="http://schemas.microsoft.com/office/word/2010/wordprocessingDrawing" xmlns:wp="http://schemas.openxmlformats.org/drawingml/2006/wordprocessingDrawing" xmlns:w10="urn:schemas-microsoft-com:office:word" xmlns:w="http://schemas.openxmlformats.org/wordprocessingml/2006/main" xmlns:w14="http://schemas.microsoft.com/office/word/2010/wordml" xmlns:w15="http://schemas.microsoft.com/office/word/2012/wordml" xmlns:w16cex="http://schemas.microsoft.com/office/word/2018/wordml/cex" xmlns:w16cid="http://schemas.microsoft.com/office/word/2016/wordml/cid" xmlns:w16="http://schemas.microsoft.com/office/word/2018/wordml" xmlns:w16du="http://schemas.microsoft.com/office/word/2023/wordml/word16du" xmlns:w16sdtdh="http://schemas.microsoft.com/office/word/2020/wordml/sdtdatahash" xmlns:w16se="http://schemas.microsoft.com/office/word/2015/wordml/symex" xmlns:wpg="http://schemas.microsoft.com/office/word/2010/wordprocessingGroup" xmlns:wpi="http://schemas.microsoft.com/office/word/2010/wordprocessingInk" xmlns:wne="http://schemas.microsoft.com/office/word/2006/wordml" xmlns:wps="http://schemas.microsoft.com/office/word/2010/wordprocessingShape" mc:Ignorable="w14 w15 w16se w16cid w16 w16cex w16sdtdh w16du wp14">
-  <w:p>
-    <w:pPr>
-      <w:pStyle w:val="Footer"/>
-      <w:spacing w:after="120"/>
-      <w:rPr>
-        <w:i/>
-        <w:color w:val="7F7F7F"/>
-        <w:sz w:val="16"/>
-        <w:szCs w:val="12"/>
-      </w:rPr>
-    </w:pPr>
-  </w:p>
-</w:ftr>
-</file>
-
-<file path=word/footer2.xml><?xml version="1.0" encoding="utf-8"?>
 <w:ftr xmlns:wpc="http://schemas.microsoft.com/office/word/2010/wordprocessingCanvas" xmlns:cx="http://schemas.microsoft.com/office/drawing/2014/chartex" xmlns:cx1="http://schemas.microsoft.com/office/drawing/2015/9/8/chartex" xmlns:cx2="http://schemas.microsoft.com/office/drawing/2015/10/21/chartex" xmlns:cx3="http://schemas.microsoft.com/office/drawing/2016/5/9/chartex" xmlns:cx4="http://schemas.microsoft.com/office/drawing/2016/5/10/chartex" xmlns:cx5="http://schemas.microsoft.com/office/drawing/2016/5/11/chartex" xmlns:cx6="http://schemas.microsoft.com/office/drawing/2016/5/12/chartex" xmlns:cx7="http://schemas.microsoft.com/office/drawing/2016/5/13/chartex" xmlns:cx8="http://schemas.microsoft.com/office/drawing/2016/5/14/chartex" xmlns:mc="http://schemas.openxmlformats.org/markup-compatibility/2006" xmlns:aink="http://schemas.microsoft.com/office/drawing/2016/ink" xmlns:am3d="http://schemas.microsoft.com/office/drawing/2017/model3d" xmlns:o="urn:schemas-microsoft-com:office:office" xmlns:oel="http://schemas.microsoft.com/office/2019/extlst" xmlns:r="http://schemas.openxmlformats.org/officeDocument/2006/relationships" xmlns:m="http://schemas.openxmlformats.org/officeDocument/2006/math" xmlns:v="urn:schemas-microsoft-com:vml" xmlns:wp14="http://schemas.microsoft.com/office/word/2010/wordprocessingDrawing" xmlns:wp="http://schemas.openxmlformats.org/drawingml/2006/wordprocessingDrawing" xmlns:w10="urn:schemas-microsoft-com:office:word" xmlns:w="http://schemas.openxmlformats.org/wordprocessingml/2006/main" xmlns:w14="http://schemas.microsoft.com/office/word/2010/wordml" xmlns:w15="http://schemas.microsoft.com/office/word/2012/wordml" xmlns:w16cex="http://schemas.microsoft.com/office/word/2018/wordml/cex" xmlns:w16cid="http://schemas.microsoft.com/office/word/2016/wordml/cid" xmlns:w16="http://schemas.microsoft.com/office/word/2018/wordml" xmlns:w16du="http://schemas.microsoft.com/office/word/2023/wordml/word16du" xmlns:w16sdtdh="http://schemas.microsoft.com/office/word/2020/wordml/sdtdatahash" xmlns:w16se="http://schemas.microsoft.com/office/word/2015/wordml/symex" xmlns:wpg="http://schemas.microsoft.com/office/word/2010/wordprocessingGroup" xmlns:wpi="http://schemas.microsoft.com/office/word/2010/wordprocessingInk" xmlns:wne="http://schemas.microsoft.com/office/word/2006/wordml" xmlns:wps="http://schemas.microsoft.com/office/word/2010/wordprocessingShape" mc:Ignorable="w14 w15 w16se w16cid w16 w16cex w16sdtdh w16du wp14">
   <w:p>
     <w:pPr>

</xml_diff>

<commit_message>
GSoC -> Google Summer of Code
</commit_message>
<xml_diff>
--- a/ResumeWord/Pranav_Goyanka_Resume MASTER.docx
+++ b/ResumeWord/Pranav_Goyanka_Resume MASTER.docx
@@ -1499,7 +1499,70 @@
           <w:sz w:val="22"/>
           <w:szCs w:val="22"/>
         </w:rPr>
-        <w:t>GSoC</w:t>
+        <w:t>G</w:t>
+      </w:r>
+      <w:r>
+        <w:rPr>
+          <w:rFonts w:ascii="Garamond" w:hAnsi="Garamond"/>
+          <w:b/>
+          <w:sz w:val="22"/>
+          <w:szCs w:val="22"/>
+        </w:rPr>
+        <w:t xml:space="preserve">oogle </w:t>
+      </w:r>
+      <w:r>
+        <w:rPr>
+          <w:rFonts w:ascii="Garamond" w:hAnsi="Garamond"/>
+          <w:b/>
+          <w:sz w:val="22"/>
+          <w:szCs w:val="22"/>
+        </w:rPr>
+        <w:t>S</w:t>
+      </w:r>
+      <w:r>
+        <w:rPr>
+          <w:rFonts w:ascii="Garamond" w:hAnsi="Garamond"/>
+          <w:b/>
+          <w:sz w:val="22"/>
+          <w:szCs w:val="22"/>
+        </w:rPr>
+        <w:t xml:space="preserve">ummer </w:t>
+      </w:r>
+      <w:r>
+        <w:rPr>
+          <w:rFonts w:ascii="Garamond" w:hAnsi="Garamond"/>
+          <w:b/>
+          <w:sz w:val="22"/>
+          <w:szCs w:val="22"/>
+        </w:rPr>
+        <w:t>o</w:t>
+      </w:r>
+      <w:r>
+        <w:rPr>
+          <w:rFonts w:ascii="Garamond" w:hAnsi="Garamond"/>
+          <w:b/>
+          <w:sz w:val="22"/>
+          <w:szCs w:val="22"/>
+        </w:rPr>
+        <w:t xml:space="preserve">f </w:t>
+      </w:r>
+      <w:r>
+        <w:rPr>
+          <w:rFonts w:ascii="Garamond" w:hAnsi="Garamond"/>
+          <w:b/>
+          <w:sz w:val="22"/>
+          <w:szCs w:val="22"/>
+        </w:rPr>
+        <w:t>C</w:t>
+      </w:r>
+      <w:r>
+        <w:rPr>
+          <w:rFonts w:ascii="Garamond" w:hAnsi="Garamond"/>
+          <w:b/>
+          <w:sz w:val="22"/>
+          <w:szCs w:val="22"/>
+        </w:rPr>
+        <w:t>ode</w:t>
       </w:r>
       <w:r>
         <w:rPr>

</xml_diff>